<commit_message>
Report changed. Lab 2 passed
</commit_message>
<xml_diff>
--- a/Lab2/report_lab2.docx
+++ b/Lab2/report_lab2.docx
@@ -1207,7 +1207,7 @@
                 <w:sz w:val="28"/>
                 <w:szCs w:val="28"/>
               </w:rPr>
-              <w:t>4</w:t>
+              <w:t>5</w:t>
             </w:r>
             <w:r>
               <w:rPr>
@@ -1353,7 +1353,7 @@
                 <w:sz w:val="28"/>
                 <w:szCs w:val="28"/>
               </w:rPr>
-              <w:t>7</w:t>
+              <w:t>8</w:t>
             </w:r>
             <w:r>
               <w:rPr>
@@ -1451,7 +1451,7 @@
                 <w:sz w:val="28"/>
                 <w:szCs w:val="28"/>
               </w:rPr>
-              <w:t>8</w:t>
+              <w:t>9</w:t>
             </w:r>
             <w:r>
               <w:rPr>
@@ -1675,16 +1675,7 @@
           <w:sz w:val="28"/>
           <w:szCs w:val="28"/>
         </w:rPr>
-        <w:t>СТБ 34.101.31-2011</w:t>
-      </w:r>
-      <w:r>
-        <w:rPr>
-          <w:rFonts w:ascii="Times New Roman" w:eastAsia="Arial" w:hAnsi="Times New Roman" w:cs="Times New Roman"/>
-          <w:color w:val="000000"/>
-          <w:sz w:val="28"/>
-          <w:szCs w:val="28"/>
-        </w:rPr>
-        <w:t xml:space="preserve"> </w:t>
+        <w:t xml:space="preserve">СТБ 34.101.31-2011 </w:t>
       </w:r>
       <w:r>
         <w:rPr>
@@ -1730,6 +1721,61 @@
           <w:szCs w:val="28"/>
         </w:rPr>
         <w:t xml:space="preserve">, описывающий алгоритм симметричного блочного шифрования и режимы его работы. Симметричные криптосистемы – способ шифрования, в котором для шифрования и расшифрования применяется один и тот же криптографический ключ. Блочный шифр – разновидность симметричного шифра, оперирующего группам бит фиксированной длины – блоками, характерный размер которых меняется в пределах 64-256 бит. Если исходный текст меньше размера блока, перед шифрованием его дополняют. </w:t>
+      </w:r>
+      <w:r>
+        <w:rPr>
+          <w:rFonts w:ascii="Times New Roman" w:eastAsia="Arial" w:hAnsi="Times New Roman" w:cs="Times New Roman"/>
+          <w:color w:val="000000"/>
+          <w:sz w:val="28"/>
+          <w:szCs w:val="28"/>
+        </w:rPr>
+        <w:t>Схема в</w:t>
+      </w:r>
+      <w:r>
+        <w:rPr>
+          <w:rFonts w:ascii="Times New Roman" w:eastAsia="Arial" w:hAnsi="Times New Roman" w:cs="Times New Roman"/>
+          <w:color w:val="000000"/>
+          <w:sz w:val="28"/>
+          <w:szCs w:val="28"/>
+        </w:rPr>
+        <w:t xml:space="preserve">ычисления на </w:t>
+      </w:r>
+      <w:r>
+        <w:rPr>
+          <w:rFonts w:ascii="Times New Roman" w:eastAsia="Arial" w:hAnsi="Times New Roman" w:cs="Times New Roman"/>
+          <w:color w:val="000000"/>
+          <w:sz w:val="28"/>
+          <w:szCs w:val="28"/>
+          <w:lang w:val="en-US"/>
+        </w:rPr>
+        <w:t>i</w:t>
+      </w:r>
+      <w:r>
+        <w:rPr>
+          <w:rFonts w:ascii="Times New Roman" w:eastAsia="Arial" w:hAnsi="Times New Roman" w:cs="Times New Roman"/>
+          <w:color w:val="000000"/>
+          <w:sz w:val="28"/>
+          <w:szCs w:val="28"/>
+        </w:rPr>
+        <w:t>-</w:t>
+      </w:r>
+      <w:r>
+        <w:rPr>
+          <w:rFonts w:ascii="Times New Roman" w:eastAsia="Arial" w:hAnsi="Times New Roman" w:cs="Times New Roman"/>
+          <w:color w:val="000000"/>
+          <w:sz w:val="28"/>
+          <w:szCs w:val="28"/>
+        </w:rPr>
+        <w:t>ом такте зашифрования</w:t>
+      </w:r>
+      <w:r>
+        <w:rPr>
+          <w:rFonts w:ascii="Times New Roman" w:eastAsia="Arial" w:hAnsi="Times New Roman" w:cs="Times New Roman"/>
+          <w:color w:val="000000"/>
+          <w:sz w:val="28"/>
+          <w:szCs w:val="28"/>
+        </w:rPr>
+        <w:t xml:space="preserve"> представлена на рисунке 2.1.</w:t>
       </w:r>
     </w:p>
     <w:p>
@@ -1745,1298 +1791,11 @@
           <w:szCs w:val="28"/>
         </w:rPr>
       </w:pPr>
-      <w:r>
-        <w:rPr>
-          <w:rFonts w:ascii="Times New Roman" w:eastAsia="Arial" w:hAnsi="Times New Roman" w:cs="Times New Roman"/>
-          <w:color w:val="000000"/>
-          <w:sz w:val="28"/>
-          <w:szCs w:val="28"/>
-        </w:rPr>
-        <w:t xml:space="preserve">Выделяют четыре режима работы </w:t>
-      </w:r>
-      <w:r>
-        <w:rPr>
-          <w:rFonts w:ascii="Times New Roman" w:eastAsia="Arial" w:hAnsi="Times New Roman" w:cs="Times New Roman"/>
-          <w:color w:val="000000"/>
-          <w:sz w:val="28"/>
-          <w:szCs w:val="28"/>
-        </w:rPr>
-        <w:t>СТБ 34.101.31-2011</w:t>
-      </w:r>
-      <w:r>
-        <w:rPr>
-          <w:rFonts w:ascii="Times New Roman" w:eastAsia="Arial" w:hAnsi="Times New Roman" w:cs="Times New Roman"/>
-          <w:color w:val="000000"/>
-          <w:sz w:val="28"/>
-          <w:szCs w:val="28"/>
-        </w:rPr>
-        <w:t>:</w:t>
-      </w:r>
     </w:p>
     <w:p>
       <w:pPr>
         <w:keepLines/>
         <w:spacing w:after="0" w:line="240" w:lineRule="auto"/>
-        <w:ind w:firstLine="709"/>
-        <w:jc w:val="both"/>
-        <w:rPr>
-          <w:rFonts w:ascii="Times New Roman" w:eastAsia="Arial" w:hAnsi="Times New Roman" w:cs="Times New Roman"/>
-          <w:color w:val="000000"/>
-          <w:sz w:val="28"/>
-          <w:szCs w:val="28"/>
-        </w:rPr>
-      </w:pPr>
-      <w:r>
-        <w:rPr>
-          <w:rFonts w:ascii="Times New Roman" w:eastAsia="Arial" w:hAnsi="Times New Roman" w:cs="Times New Roman"/>
-          <w:color w:val="000000"/>
-          <w:sz w:val="28"/>
-          <w:szCs w:val="28"/>
-        </w:rPr>
-        <w:t>–</w:t>
-      </w:r>
-      <w:r>
-        <w:rPr>
-          <w:rFonts w:ascii="Times New Roman" w:eastAsia="Arial" w:hAnsi="Times New Roman" w:cs="Times New Roman"/>
-          <w:color w:val="000000"/>
-          <w:sz w:val="28"/>
-          <w:szCs w:val="28"/>
-        </w:rPr>
-        <w:t xml:space="preserve"> простой замены;</w:t>
-      </w:r>
-    </w:p>
-    <w:p>
-      <w:pPr>
-        <w:keepLines/>
-        <w:spacing w:after="0" w:line="240" w:lineRule="auto"/>
-        <w:ind w:firstLine="709"/>
-        <w:jc w:val="both"/>
-        <w:rPr>
-          <w:rFonts w:ascii="Times New Roman" w:eastAsia="Arial" w:hAnsi="Times New Roman" w:cs="Times New Roman"/>
-          <w:color w:val="000000"/>
-          <w:sz w:val="28"/>
-          <w:szCs w:val="28"/>
-        </w:rPr>
-      </w:pPr>
-      <w:r>
-        <w:rPr>
-          <w:rFonts w:ascii="Times New Roman" w:eastAsia="Arial" w:hAnsi="Times New Roman" w:cs="Times New Roman"/>
-          <w:color w:val="000000"/>
-          <w:sz w:val="28"/>
-          <w:szCs w:val="28"/>
-        </w:rPr>
-        <w:t>–</w:t>
-      </w:r>
-      <w:r>
-        <w:rPr>
-          <w:rFonts w:ascii="Times New Roman" w:eastAsia="Arial" w:hAnsi="Times New Roman" w:cs="Times New Roman"/>
-          <w:color w:val="000000"/>
-          <w:sz w:val="28"/>
-          <w:szCs w:val="28"/>
-        </w:rPr>
-        <w:t xml:space="preserve"> </w:t>
-      </w:r>
-      <w:r>
-        <w:rPr>
-          <w:rFonts w:ascii="Times New Roman" w:eastAsia="Arial" w:hAnsi="Times New Roman" w:cs="Times New Roman"/>
-          <w:color w:val="000000"/>
-          <w:sz w:val="28"/>
-          <w:szCs w:val="28"/>
-        </w:rPr>
-        <w:t>сцепление блоков</w:t>
-      </w:r>
-      <w:r>
-        <w:rPr>
-          <w:rFonts w:ascii="Times New Roman" w:eastAsia="Arial" w:hAnsi="Times New Roman" w:cs="Times New Roman"/>
-          <w:color w:val="000000"/>
-          <w:sz w:val="28"/>
-          <w:szCs w:val="28"/>
-        </w:rPr>
-        <w:t>;</w:t>
-      </w:r>
-    </w:p>
-    <w:p>
-      <w:pPr>
-        <w:keepLines/>
-        <w:spacing w:after="0" w:line="240" w:lineRule="auto"/>
-        <w:ind w:firstLine="709"/>
-        <w:jc w:val="both"/>
-        <w:rPr>
-          <w:rFonts w:ascii="Times New Roman" w:eastAsia="Arial" w:hAnsi="Times New Roman" w:cs="Times New Roman"/>
-          <w:color w:val="000000"/>
-          <w:sz w:val="28"/>
-          <w:szCs w:val="28"/>
-        </w:rPr>
-      </w:pPr>
-      <w:r>
-        <w:rPr>
-          <w:rFonts w:ascii="Times New Roman" w:eastAsia="Arial" w:hAnsi="Times New Roman" w:cs="Times New Roman"/>
-          <w:color w:val="000000"/>
-          <w:sz w:val="28"/>
-          <w:szCs w:val="28"/>
-        </w:rPr>
-        <w:t xml:space="preserve">– </w:t>
-      </w:r>
-      <w:r>
-        <w:rPr>
-          <w:rFonts w:ascii="Times New Roman" w:eastAsia="Arial" w:hAnsi="Times New Roman" w:cs="Times New Roman"/>
-          <w:color w:val="000000"/>
-          <w:sz w:val="28"/>
-          <w:szCs w:val="28"/>
-        </w:rPr>
-        <w:t>гаммирование с обратной связью;</w:t>
-      </w:r>
-    </w:p>
-    <w:p>
-      <w:pPr>
-        <w:keepLines/>
-        <w:spacing w:after="0" w:line="240" w:lineRule="auto"/>
-        <w:ind w:firstLine="709"/>
-        <w:jc w:val="both"/>
-        <w:rPr>
-          <w:rFonts w:ascii="Times New Roman" w:eastAsia="Arial" w:hAnsi="Times New Roman" w:cs="Times New Roman"/>
-          <w:color w:val="000000"/>
-          <w:sz w:val="28"/>
-          <w:szCs w:val="28"/>
-        </w:rPr>
-      </w:pPr>
-      <w:r>
-        <w:rPr>
-          <w:rFonts w:ascii="Times New Roman" w:eastAsia="Arial" w:hAnsi="Times New Roman" w:cs="Times New Roman"/>
-          <w:color w:val="000000"/>
-          <w:sz w:val="28"/>
-          <w:szCs w:val="28"/>
-        </w:rPr>
-        <w:t>–</w:t>
-      </w:r>
-      <w:r>
-        <w:rPr>
-          <w:rFonts w:ascii="Times New Roman" w:eastAsia="Arial" w:hAnsi="Times New Roman" w:cs="Times New Roman"/>
-          <w:color w:val="000000"/>
-          <w:sz w:val="28"/>
-          <w:szCs w:val="28"/>
-        </w:rPr>
-        <w:t xml:space="preserve"> режим </w:t>
-      </w:r>
-      <w:r>
-        <w:rPr>
-          <w:rFonts w:ascii="Times New Roman" w:eastAsia="Arial" w:hAnsi="Times New Roman" w:cs="Times New Roman"/>
-          <w:color w:val="000000"/>
-          <w:sz w:val="28"/>
-          <w:szCs w:val="28"/>
-        </w:rPr>
-        <w:t>счетчика</w:t>
-      </w:r>
-      <w:r>
-        <w:rPr>
-          <w:rFonts w:ascii="Times New Roman" w:eastAsia="Arial" w:hAnsi="Times New Roman" w:cs="Times New Roman"/>
-          <w:color w:val="000000"/>
-          <w:sz w:val="28"/>
-          <w:szCs w:val="28"/>
-        </w:rPr>
-        <w:t>.</w:t>
-      </w:r>
-    </w:p>
-    <w:p>
-      <w:pPr>
-        <w:keepLines/>
-        <w:spacing w:after="0" w:line="240" w:lineRule="auto"/>
-        <w:ind w:firstLine="709"/>
-        <w:jc w:val="both"/>
-        <w:rPr>
-          <w:rFonts w:ascii="Times New Roman" w:eastAsia="Arial" w:hAnsi="Times New Roman" w:cs="Times New Roman"/>
-          <w:color w:val="000000"/>
-          <w:sz w:val="28"/>
-          <w:szCs w:val="28"/>
-        </w:rPr>
-      </w:pPr>
-      <w:r>
-        <w:rPr>
-          <w:rFonts w:ascii="Times New Roman" w:eastAsia="Arial" w:hAnsi="Times New Roman" w:cs="Times New Roman"/>
-          <w:color w:val="000000"/>
-          <w:sz w:val="28"/>
-          <w:szCs w:val="28"/>
-        </w:rPr>
-        <w:t>В а</w:t>
-      </w:r>
-      <w:r>
-        <w:rPr>
-          <w:rFonts w:ascii="Times New Roman" w:eastAsia="Arial" w:hAnsi="Times New Roman" w:cs="Times New Roman"/>
-          <w:color w:val="000000"/>
-          <w:sz w:val="28"/>
-          <w:szCs w:val="28"/>
-        </w:rPr>
-        <w:t>лгоритм</w:t>
-      </w:r>
-      <w:r>
-        <w:rPr>
-          <w:rFonts w:ascii="Times New Roman" w:eastAsia="Arial" w:hAnsi="Times New Roman" w:cs="Times New Roman"/>
-          <w:color w:val="000000"/>
-          <w:sz w:val="28"/>
-          <w:szCs w:val="28"/>
-        </w:rPr>
-        <w:t>е</w:t>
-      </w:r>
-      <w:r>
-        <w:rPr>
-          <w:rFonts w:ascii="Times New Roman" w:eastAsia="Arial" w:hAnsi="Times New Roman" w:cs="Times New Roman"/>
-          <w:color w:val="000000"/>
-          <w:sz w:val="28"/>
-          <w:szCs w:val="28"/>
-        </w:rPr>
-        <w:t xml:space="preserve"> шифрования</w:t>
-      </w:r>
-      <w:r>
-        <w:rPr>
-          <w:rFonts w:ascii="Times New Roman" w:eastAsia="Arial" w:hAnsi="Times New Roman" w:cs="Times New Roman"/>
-          <w:color w:val="000000"/>
-          <w:sz w:val="28"/>
-          <w:szCs w:val="28"/>
-        </w:rPr>
-        <w:t xml:space="preserve"> гаммировани</w:t>
-      </w:r>
-      <w:r>
-        <w:rPr>
-          <w:rFonts w:ascii="Times New Roman" w:eastAsia="Arial" w:hAnsi="Times New Roman" w:cs="Times New Roman"/>
-          <w:color w:val="000000"/>
-          <w:sz w:val="28"/>
-          <w:szCs w:val="28"/>
-        </w:rPr>
-        <w:t>е</w:t>
-      </w:r>
-      <w:r>
-        <w:rPr>
-          <w:rFonts w:ascii="Times New Roman" w:eastAsia="Arial" w:hAnsi="Times New Roman" w:cs="Times New Roman"/>
-          <w:color w:val="000000"/>
-          <w:sz w:val="28"/>
-          <w:szCs w:val="28"/>
-        </w:rPr>
-        <w:t xml:space="preserve"> с обратной связью</w:t>
-      </w:r>
-      <w:r>
-        <w:rPr>
-          <w:rFonts w:ascii="Times New Roman" w:eastAsia="Arial" w:hAnsi="Times New Roman" w:cs="Times New Roman"/>
-          <w:color w:val="000000"/>
-          <w:sz w:val="28"/>
-          <w:szCs w:val="28"/>
-        </w:rPr>
-        <w:t xml:space="preserve"> исходное сообщение разбивается на блоки, которые обрабатываются по одному. Шифрование и расшифрование производятся так, что каждый зашифрованный блок зависит от предыдущих блоков</w:t>
-      </w:r>
-      <w:r>
-        <w:rPr>
-          <w:rFonts w:ascii="Times New Roman" w:eastAsia="Arial" w:hAnsi="Times New Roman" w:cs="Times New Roman"/>
-          <w:color w:val="000000"/>
-          <w:sz w:val="28"/>
-          <w:szCs w:val="28"/>
-        </w:rPr>
-        <w:t>.</w:t>
-      </w:r>
-      <w:r>
-        <w:rPr>
-          <w:rFonts w:ascii="Times New Roman" w:eastAsia="Arial" w:hAnsi="Times New Roman" w:cs="Times New Roman"/>
-          <w:color w:val="000000"/>
-          <w:sz w:val="28"/>
-          <w:szCs w:val="28"/>
-        </w:rPr>
-        <w:t xml:space="preserve"> </w:t>
-      </w:r>
-      <w:r>
-        <w:rPr>
-          <w:rFonts w:ascii="Times New Roman" w:eastAsia="Arial" w:hAnsi="Times New Roman" w:cs="Times New Roman"/>
-          <w:color w:val="000000"/>
-          <w:sz w:val="28"/>
-          <w:szCs w:val="28"/>
-        </w:rPr>
-        <w:t>Г</w:t>
-      </w:r>
-      <w:r>
-        <w:rPr>
-          <w:rFonts w:ascii="Times New Roman" w:eastAsia="Arial" w:hAnsi="Times New Roman" w:cs="Times New Roman"/>
-          <w:color w:val="000000"/>
-          <w:sz w:val="28"/>
-          <w:szCs w:val="28"/>
-        </w:rPr>
-        <w:t>амма формируется на основе предыдущего блока зашифрованных данных, так что результат шифрования текущего блока зависит также и от предыдущих блоков.</w:t>
-      </w:r>
-    </w:p>
-    <w:p>
-      <w:pPr>
-        <w:keepLines/>
-        <w:spacing w:after="0" w:line="240" w:lineRule="auto"/>
-        <w:ind w:firstLine="709"/>
-        <w:jc w:val="both"/>
-        <w:rPr>
-          <w:rFonts w:ascii="Times New Roman" w:eastAsia="Arial" w:hAnsi="Times New Roman" w:cs="Times New Roman"/>
-          <w:color w:val="000000"/>
-          <w:sz w:val="28"/>
-          <w:szCs w:val="28"/>
-        </w:rPr>
-      </w:pPr>
-      <w:r>
-        <w:rPr>
-          <w:rFonts w:ascii="Times New Roman" w:eastAsia="Arial" w:hAnsi="Times New Roman" w:cs="Times New Roman"/>
-          <w:color w:val="000000"/>
-          <w:sz w:val="28"/>
-          <w:szCs w:val="28"/>
-        </w:rPr>
-        <w:t>Шифрование начинается с использования синхропосылки S, которая подаётся на вход шифрующей функции, чтобы получить первый блок гаммы. Этот блок комбинируется с первым блоком исходного текста для получения первого зашифрованного блока. Затем каждый последующий блок зашифрованного текста подаётся на вход шифрующей функции, и результат снова используется для гаммирования с новым блоком исходного текста. Обратная связь между блоками усиливает криптостойкость.</w:t>
-      </w:r>
-    </w:p>
-    <w:p>
-      <w:pPr>
-        <w:keepLines/>
-        <w:spacing w:after="0" w:line="240" w:lineRule="auto"/>
-        <w:ind w:firstLine="709"/>
-        <w:jc w:val="both"/>
-        <w:rPr>
-          <w:rFonts w:ascii="Times New Roman" w:eastAsia="Arial" w:hAnsi="Times New Roman" w:cs="Times New Roman"/>
-          <w:color w:val="000000"/>
-          <w:sz w:val="28"/>
-          <w:szCs w:val="28"/>
-        </w:rPr>
-      </w:pPr>
-      <w:r>
-        <w:rPr>
-          <w:rFonts w:ascii="Times New Roman" w:eastAsia="Arial" w:hAnsi="Times New Roman" w:cs="Times New Roman"/>
-          <w:color w:val="000000"/>
-          <w:sz w:val="28"/>
-          <w:szCs w:val="28"/>
-        </w:rPr>
-        <w:t>Алгоритм шифрования следующий:</w:t>
-      </w:r>
-    </w:p>
-    <w:p>
-      <w:pPr>
-        <w:keepLines/>
-        <w:spacing w:after="0" w:line="240" w:lineRule="auto"/>
-        <w:ind w:firstLine="709"/>
-        <w:jc w:val="both"/>
-        <w:rPr>
-          <w:rFonts w:ascii="Times New Roman" w:eastAsia="Arial" w:hAnsi="Times New Roman" w:cs="Times New Roman"/>
-          <w:color w:val="000000"/>
-          <w:sz w:val="28"/>
-          <w:szCs w:val="28"/>
-        </w:rPr>
-      </w:pPr>
-      <w:r>
-        <w:rPr>
-          <w:rFonts w:ascii="Times New Roman" w:eastAsia="Arial" w:hAnsi="Times New Roman" w:cs="Times New Roman"/>
-          <w:color w:val="000000"/>
-          <w:sz w:val="28"/>
-          <w:szCs w:val="28"/>
-        </w:rPr>
-        <w:t xml:space="preserve">1 Установить </w:t>
-      </w:r>
-      <w:r>
-        <w:rPr>
-          <w:rFonts w:ascii="Cambria Math" w:eastAsia="Arial" w:hAnsi="Cambria Math" w:cs="Cambria Math"/>
-          <w:color w:val="000000"/>
-          <w:sz w:val="28"/>
-          <w:szCs w:val="28"/>
-        </w:rPr>
-        <w:t>𝑌</w:t>
-      </w:r>
-      <w:r>
-        <w:rPr>
-          <w:rFonts w:ascii="Times New Roman" w:eastAsia="Arial" w:hAnsi="Times New Roman" w:cs="Times New Roman"/>
-          <w:color w:val="000000"/>
-          <w:sz w:val="28"/>
-          <w:szCs w:val="28"/>
-        </w:rPr>
-        <w:t xml:space="preserve">0 ← </w:t>
-      </w:r>
-      <w:r>
-        <w:rPr>
-          <w:rFonts w:ascii="Cambria Math" w:eastAsia="Arial" w:hAnsi="Cambria Math" w:cs="Cambria Math"/>
-          <w:color w:val="000000"/>
-          <w:sz w:val="28"/>
-          <w:szCs w:val="28"/>
-        </w:rPr>
-        <w:t>𝑆</w:t>
-      </w:r>
-      <w:r>
-        <w:rPr>
-          <w:rFonts w:ascii="Times New Roman" w:eastAsia="Arial" w:hAnsi="Times New Roman" w:cs="Times New Roman"/>
-          <w:color w:val="000000"/>
-          <w:sz w:val="28"/>
-          <w:szCs w:val="28"/>
-        </w:rPr>
-        <w:t>.</w:t>
-      </w:r>
-    </w:p>
-    <w:p>
-      <w:pPr>
-        <w:keepLines/>
-        <w:spacing w:after="0" w:line="240" w:lineRule="auto"/>
-        <w:ind w:firstLine="709"/>
-        <w:jc w:val="both"/>
-        <w:rPr>
-          <w:rFonts w:ascii="Times New Roman" w:eastAsia="Arial" w:hAnsi="Times New Roman" w:cs="Times New Roman"/>
-          <w:color w:val="000000"/>
-          <w:sz w:val="28"/>
-          <w:szCs w:val="28"/>
-        </w:rPr>
-      </w:pPr>
-      <w:r>
-        <w:rPr>
-          <w:rFonts w:ascii="Times New Roman" w:eastAsia="Arial" w:hAnsi="Times New Roman" w:cs="Times New Roman"/>
-          <w:color w:val="000000"/>
-          <w:sz w:val="28"/>
-          <w:szCs w:val="28"/>
-        </w:rPr>
-        <w:t xml:space="preserve">2 Для </w:t>
-      </w:r>
-      <w:r>
-        <w:rPr>
-          <w:rFonts w:ascii="Cambria Math" w:eastAsia="Arial" w:hAnsi="Cambria Math" w:cs="Cambria Math"/>
-          <w:color w:val="000000"/>
-          <w:sz w:val="28"/>
-          <w:szCs w:val="28"/>
-        </w:rPr>
-        <w:t>𝑖</w:t>
-      </w:r>
-      <w:r>
-        <w:rPr>
-          <w:rFonts w:ascii="Times New Roman" w:eastAsia="Arial" w:hAnsi="Times New Roman" w:cs="Times New Roman"/>
-          <w:color w:val="000000"/>
-          <w:sz w:val="28"/>
-          <w:szCs w:val="28"/>
-        </w:rPr>
-        <w:t xml:space="preserve"> = 1, 2, </w:t>
-      </w:r>
-      <w:r>
-        <w:rPr>
-          <w:rFonts w:ascii="Times New Roman" w:eastAsia="Arial" w:hAnsi="Times New Roman" w:cs="Times New Roman"/>
-          <w:color w:val="000000"/>
-          <w:sz w:val="28"/>
-          <w:szCs w:val="28"/>
-        </w:rPr>
-        <w:t>…</w:t>
-      </w:r>
-      <w:r>
-        <w:rPr>
-          <w:rFonts w:ascii="Times New Roman" w:eastAsia="Arial" w:hAnsi="Times New Roman" w:cs="Times New Roman"/>
-          <w:color w:val="000000"/>
-          <w:sz w:val="28"/>
-          <w:szCs w:val="28"/>
-        </w:rPr>
-        <w:t xml:space="preserve"> , </w:t>
-      </w:r>
-      <w:r>
-        <w:rPr>
-          <w:rFonts w:ascii="Cambria Math" w:eastAsia="Arial" w:hAnsi="Cambria Math" w:cs="Cambria Math"/>
-          <w:color w:val="000000"/>
-          <w:sz w:val="28"/>
-          <w:szCs w:val="28"/>
-        </w:rPr>
-        <w:t>𝑛</w:t>
-      </w:r>
-      <w:r>
-        <w:rPr>
-          <w:rFonts w:ascii="Times New Roman" w:eastAsia="Arial" w:hAnsi="Times New Roman" w:cs="Times New Roman"/>
-          <w:color w:val="000000"/>
-          <w:sz w:val="28"/>
-          <w:szCs w:val="28"/>
-        </w:rPr>
-        <w:t xml:space="preserve"> выполнить: </w:t>
-      </w:r>
-      <w:r>
-        <w:rPr>
-          <w:rFonts w:ascii="Cambria Math" w:eastAsia="Arial" w:hAnsi="Cambria Math" w:cs="Cambria Math"/>
-          <w:color w:val="000000"/>
-          <w:sz w:val="28"/>
-          <w:szCs w:val="28"/>
-        </w:rPr>
-        <w:t>𝑌𝑖</w:t>
-      </w:r>
-      <w:r>
-        <w:rPr>
-          <w:rFonts w:ascii="Times New Roman" w:eastAsia="Arial" w:hAnsi="Times New Roman" w:cs="Times New Roman"/>
-          <w:color w:val="000000"/>
-          <w:sz w:val="28"/>
-          <w:szCs w:val="28"/>
-        </w:rPr>
-        <w:t xml:space="preserve"> ← </w:t>
-      </w:r>
-      <w:r>
-        <w:rPr>
-          <w:rFonts w:ascii="Cambria Math" w:eastAsia="Arial" w:hAnsi="Cambria Math" w:cs="Cambria Math"/>
-          <w:color w:val="000000"/>
-          <w:sz w:val="28"/>
-          <w:szCs w:val="28"/>
-        </w:rPr>
-        <w:t>𝑋𝑖</w:t>
-      </w:r>
-      <w:r>
-        <w:rPr>
-          <w:rFonts w:ascii="Times New Roman" w:eastAsia="Arial" w:hAnsi="Times New Roman" w:cs="Times New Roman"/>
-          <w:color w:val="000000"/>
-          <w:sz w:val="28"/>
-          <w:szCs w:val="28"/>
-        </w:rPr>
-        <w:t xml:space="preserve"> </w:t>
-      </w:r>
-      <w:r>
-        <w:rPr>
-          <w:rFonts w:ascii="Cambria Math" w:eastAsia="Arial" w:hAnsi="Cambria Math" w:cs="Cambria Math"/>
-          <w:color w:val="000000"/>
-          <w:sz w:val="28"/>
-          <w:szCs w:val="28"/>
-        </w:rPr>
-        <w:t>⊕</w:t>
-      </w:r>
-      <w:r>
-        <w:rPr>
-          <w:rFonts w:ascii="Times New Roman" w:eastAsia="Arial" w:hAnsi="Times New Roman" w:cs="Times New Roman"/>
-          <w:color w:val="000000"/>
-          <w:sz w:val="28"/>
-          <w:szCs w:val="28"/>
-        </w:rPr>
-        <w:t xml:space="preserve"> </w:t>
-      </w:r>
-      <w:r>
-        <w:rPr>
-          <w:rFonts w:ascii="Cambria Math" w:eastAsia="Arial" w:hAnsi="Cambria Math" w:cs="Cambria Math"/>
-          <w:color w:val="000000"/>
-          <w:sz w:val="28"/>
-          <w:szCs w:val="28"/>
-        </w:rPr>
-        <w:t>𝐿</w:t>
-      </w:r>
-      <w:r>
-        <w:rPr>
-          <w:rFonts w:ascii="Times New Roman" w:eastAsia="Arial" w:hAnsi="Times New Roman" w:cs="Times New Roman"/>
-          <w:color w:val="000000"/>
-          <w:sz w:val="28"/>
-          <w:szCs w:val="28"/>
-        </w:rPr>
-        <w:t>|</w:t>
-      </w:r>
-      <w:r>
-        <w:rPr>
-          <w:rFonts w:ascii="Cambria Math" w:eastAsia="Arial" w:hAnsi="Cambria Math" w:cs="Cambria Math"/>
-          <w:color w:val="000000"/>
-          <w:sz w:val="28"/>
-          <w:szCs w:val="28"/>
-        </w:rPr>
-        <w:t>𝑋𝑖</w:t>
-      </w:r>
-      <w:r>
-        <w:rPr>
-          <w:rFonts w:ascii="Times New Roman" w:eastAsia="Arial" w:hAnsi="Times New Roman" w:cs="Times New Roman"/>
-          <w:color w:val="000000"/>
-          <w:sz w:val="28"/>
-          <w:szCs w:val="28"/>
-        </w:rPr>
-        <w:t>|(</w:t>
-      </w:r>
-      <w:r>
-        <w:rPr>
-          <w:rFonts w:ascii="Cambria Math" w:eastAsia="Arial" w:hAnsi="Cambria Math" w:cs="Cambria Math"/>
-          <w:color w:val="000000"/>
-          <w:sz w:val="28"/>
-          <w:szCs w:val="28"/>
-        </w:rPr>
-        <w:t>𝐹𝜃</w:t>
-      </w:r>
-      <w:r>
-        <w:rPr>
-          <w:rFonts w:ascii="Times New Roman" w:eastAsia="Arial" w:hAnsi="Times New Roman" w:cs="Times New Roman"/>
-          <w:color w:val="000000"/>
-          <w:sz w:val="28"/>
-          <w:szCs w:val="28"/>
-        </w:rPr>
-        <w:t>(</w:t>
-      </w:r>
-      <w:r>
-        <w:rPr>
-          <w:rFonts w:ascii="Cambria Math" w:eastAsia="Arial" w:hAnsi="Cambria Math" w:cs="Cambria Math"/>
-          <w:color w:val="000000"/>
-          <w:sz w:val="28"/>
-          <w:szCs w:val="28"/>
-        </w:rPr>
-        <w:t>𝑌𝑖</w:t>
-      </w:r>
-      <w:r>
-        <w:rPr>
-          <w:rFonts w:ascii="Times New Roman" w:eastAsia="Arial" w:hAnsi="Times New Roman" w:cs="Times New Roman"/>
-          <w:color w:val="000000"/>
-          <w:sz w:val="28"/>
-          <w:szCs w:val="28"/>
-        </w:rPr>
-        <w:t>−1)).</w:t>
-      </w:r>
-    </w:p>
-    <w:p>
-      <w:pPr>
-        <w:keepLines/>
-        <w:spacing w:after="0" w:line="240" w:lineRule="auto"/>
-        <w:ind w:firstLine="709"/>
-        <w:jc w:val="both"/>
-        <w:rPr>
-          <w:rFonts w:ascii="Times New Roman" w:eastAsia="Arial" w:hAnsi="Times New Roman" w:cs="Times New Roman"/>
-          <w:color w:val="000000"/>
-          <w:sz w:val="28"/>
-          <w:szCs w:val="28"/>
-        </w:rPr>
-      </w:pPr>
-      <w:r>
-        <w:rPr>
-          <w:rFonts w:ascii="Times New Roman" w:eastAsia="Arial" w:hAnsi="Times New Roman" w:cs="Times New Roman"/>
-          <w:color w:val="000000"/>
-          <w:sz w:val="28"/>
-          <w:szCs w:val="28"/>
-        </w:rPr>
-        <w:t xml:space="preserve">3 Установить </w:t>
-      </w:r>
-      <w:r>
-        <w:rPr>
-          <w:rFonts w:ascii="Cambria Math" w:eastAsia="Arial" w:hAnsi="Cambria Math" w:cs="Cambria Math"/>
-          <w:color w:val="000000"/>
-          <w:sz w:val="28"/>
-          <w:szCs w:val="28"/>
-        </w:rPr>
-        <w:t>𝑌</w:t>
-      </w:r>
-      <w:r>
-        <w:rPr>
-          <w:rFonts w:ascii="Times New Roman" w:eastAsia="Arial" w:hAnsi="Times New Roman" w:cs="Times New Roman"/>
-          <w:color w:val="000000"/>
-          <w:sz w:val="28"/>
-          <w:szCs w:val="28"/>
-        </w:rPr>
-        <w:t xml:space="preserve"> ← </w:t>
-      </w:r>
-      <w:r>
-        <w:rPr>
-          <w:rFonts w:ascii="Cambria Math" w:eastAsia="Arial" w:hAnsi="Cambria Math" w:cs="Cambria Math"/>
-          <w:color w:val="000000"/>
-          <w:sz w:val="28"/>
-          <w:szCs w:val="28"/>
-        </w:rPr>
-        <w:t>𝑌</w:t>
-      </w:r>
-      <w:r>
-        <w:rPr>
-          <w:rFonts w:ascii="Times New Roman" w:eastAsia="Arial" w:hAnsi="Times New Roman" w:cs="Times New Roman"/>
-          <w:color w:val="000000"/>
-          <w:sz w:val="28"/>
-          <w:szCs w:val="28"/>
-        </w:rPr>
-        <w:t xml:space="preserve">1 ‖ </w:t>
-      </w:r>
-      <w:r>
-        <w:rPr>
-          <w:rFonts w:ascii="Cambria Math" w:eastAsia="Arial" w:hAnsi="Cambria Math" w:cs="Cambria Math"/>
-          <w:color w:val="000000"/>
-          <w:sz w:val="28"/>
-          <w:szCs w:val="28"/>
-        </w:rPr>
-        <w:t>𝑌</w:t>
-      </w:r>
-      <w:r>
-        <w:rPr>
-          <w:rFonts w:ascii="Times New Roman" w:eastAsia="Arial" w:hAnsi="Times New Roman" w:cs="Times New Roman"/>
-          <w:color w:val="000000"/>
-          <w:sz w:val="28"/>
-          <w:szCs w:val="28"/>
-        </w:rPr>
-        <w:t xml:space="preserve">2 ‖ . . . ‖ </w:t>
-      </w:r>
-      <w:r>
-        <w:rPr>
-          <w:rFonts w:ascii="Cambria Math" w:eastAsia="Arial" w:hAnsi="Cambria Math" w:cs="Cambria Math"/>
-          <w:color w:val="000000"/>
-          <w:sz w:val="28"/>
-          <w:szCs w:val="28"/>
-        </w:rPr>
-        <w:t>𝑌𝑛</w:t>
-      </w:r>
-      <w:r>
-        <w:rPr>
-          <w:rFonts w:ascii="Times New Roman" w:eastAsia="Arial" w:hAnsi="Times New Roman" w:cs="Times New Roman"/>
-          <w:color w:val="000000"/>
-          <w:sz w:val="28"/>
-          <w:szCs w:val="28"/>
-        </w:rPr>
-        <w:t>.</w:t>
-      </w:r>
-    </w:p>
-    <w:p>
-      <w:pPr>
-        <w:keepLines/>
-        <w:spacing w:after="0" w:line="240" w:lineRule="auto"/>
-        <w:ind w:firstLine="709"/>
-        <w:jc w:val="both"/>
-        <w:rPr>
-          <w:rFonts w:ascii="Times New Roman" w:eastAsia="Arial" w:hAnsi="Times New Roman" w:cs="Times New Roman"/>
-          <w:color w:val="000000"/>
-          <w:sz w:val="28"/>
-          <w:szCs w:val="28"/>
-        </w:rPr>
-      </w:pPr>
-      <w:r>
-        <w:rPr>
-          <w:rFonts w:ascii="Times New Roman" w:eastAsia="Arial" w:hAnsi="Times New Roman" w:cs="Times New Roman"/>
-          <w:color w:val="000000"/>
-          <w:sz w:val="28"/>
-          <w:szCs w:val="28"/>
-        </w:rPr>
-        <w:t xml:space="preserve">4 Возвратить </w:t>
-      </w:r>
-      <w:r>
-        <w:rPr>
-          <w:rFonts w:ascii="Cambria Math" w:eastAsia="Arial" w:hAnsi="Cambria Math" w:cs="Cambria Math"/>
-          <w:color w:val="000000"/>
-          <w:sz w:val="28"/>
-          <w:szCs w:val="28"/>
-        </w:rPr>
-        <w:t>𝑌</w:t>
-      </w:r>
-      <w:r>
-        <w:rPr>
-          <w:rFonts w:ascii="Times New Roman" w:eastAsia="Arial" w:hAnsi="Times New Roman" w:cs="Times New Roman"/>
-          <w:color w:val="000000"/>
-          <w:sz w:val="28"/>
-          <w:szCs w:val="28"/>
-        </w:rPr>
-        <w:t xml:space="preserve"> .</w:t>
-      </w:r>
-    </w:p>
-    <w:p>
-      <w:pPr>
-        <w:keepLines/>
-        <w:spacing w:after="0" w:line="240" w:lineRule="auto"/>
-        <w:ind w:firstLine="709"/>
-        <w:jc w:val="both"/>
-        <w:rPr>
-          <w:rFonts w:ascii="Times New Roman" w:eastAsia="Arial" w:hAnsi="Times New Roman" w:cs="Times New Roman"/>
-          <w:color w:val="000000"/>
-          <w:sz w:val="28"/>
-          <w:szCs w:val="28"/>
-        </w:rPr>
-      </w:pPr>
-      <w:r>
-        <w:rPr>
-          <w:rFonts w:ascii="Times New Roman" w:eastAsia="Arial" w:hAnsi="Times New Roman" w:cs="Times New Roman"/>
-          <w:color w:val="000000"/>
-          <w:sz w:val="28"/>
-          <w:szCs w:val="28"/>
-        </w:rPr>
-        <w:t>Расшифрование в режиме гаммирования с обратной связью происходит аналогично процессу шифрования, за исключением того, что шифротекст используется для восстановления исходных данных. Начальным значением также служит синхропосылка S, и дальнейшие шаги включают те же операции, что и при шифровании, но с использованием полученного шифротекста.</w:t>
-      </w:r>
-    </w:p>
-    <w:p>
-      <w:pPr>
-        <w:ind w:firstLine="709"/>
-        <w:rPr>
-          <w:rFonts w:ascii="Times New Roman" w:eastAsia="Arial" w:hAnsi="Times New Roman" w:cs="Times New Roman"/>
-          <w:b/>
-          <w:bCs/>
-          <w:color w:val="000000"/>
-          <w:sz w:val="32"/>
-          <w:szCs w:val="32"/>
-        </w:rPr>
-      </w:pPr>
-      <w:bookmarkStart w:id="3" w:name="_Toc157722975"/>
-      <w:r>
-        <w:rPr>
-          <w:rFonts w:ascii="Times New Roman" w:eastAsia="Arial" w:hAnsi="Times New Roman" w:cs="Times New Roman"/>
-          <w:color w:val="000000"/>
-          <w:sz w:val="28"/>
-          <w:szCs w:val="28"/>
-        </w:rPr>
-        <w:t>Режим гаммирования с обратной связью по стандарту СТБ 34.101.31-2011 обеспечивает высокий уровень криптостойкости при шифровании потоков данных и сообщений. Это делает его удобным для применения в ситуациях, где данные передаются небольшими блоками, а также для работы с файлами произвольной длины.</w:t>
-      </w:r>
-      <w:r>
-        <w:rPr>
-          <w:rFonts w:ascii="Times New Roman" w:eastAsia="Arial" w:hAnsi="Times New Roman" w:cs="Times New Roman"/>
-          <w:b/>
-          <w:bCs/>
-          <w:color w:val="000000"/>
-        </w:rPr>
-        <w:br w:type="page"/>
-      </w:r>
-    </w:p>
-    <w:p>
-      <w:pPr>
-        <w:pStyle w:val="1"/>
-        <w:spacing w:before="0" w:line="240" w:lineRule="auto"/>
-        <w:ind w:firstLine="709"/>
-        <w:jc w:val="both"/>
-        <w:rPr>
-          <w:rFonts w:ascii="Times New Roman" w:eastAsia="Arial" w:hAnsi="Times New Roman" w:cs="Times New Roman"/>
-          <w:b/>
-          <w:bCs/>
-          <w:color w:val="000000"/>
-        </w:rPr>
-      </w:pPr>
-      <w:r>
-        <w:rPr>
-          <w:rFonts w:ascii="Times New Roman" w:eastAsia="Arial" w:hAnsi="Times New Roman" w:cs="Times New Roman"/>
-          <w:b/>
-          <w:bCs/>
-          <w:color w:val="000000"/>
-        </w:rPr>
-        <w:lastRenderedPageBreak/>
-        <w:t>3</w:t>
-      </w:r>
-      <w:r>
-        <w:rPr>
-          <w:rFonts w:ascii="Times New Roman" w:eastAsia="Arial" w:hAnsi="Times New Roman" w:cs="Times New Roman"/>
-          <w:b/>
-          <w:bCs/>
-          <w:color w:val="000000"/>
-        </w:rPr>
-        <w:t> </w:t>
-      </w:r>
-      <w:r>
-        <w:rPr>
-          <w:rFonts w:ascii="Times New Roman" w:eastAsia="Arial" w:hAnsi="Times New Roman" w:cs="Times New Roman"/>
-          <w:b/>
-          <w:bCs/>
-          <w:color w:val="000000"/>
-        </w:rPr>
-        <w:t>РЕЗУЛЬТАТЫ ВЫПОЛНЕНИЯ ЛАБОРАТОРНОЙ</w:t>
-      </w:r>
-      <w:r>
-        <w:rPr>
-          <w:rFonts w:ascii="Times New Roman" w:eastAsia="Arial" w:hAnsi="Times New Roman" w:cs="Times New Roman"/>
-          <w:b/>
-          <w:bCs/>
-          <w:color w:val="000000"/>
-        </w:rPr>
-        <w:t xml:space="preserve"> </w:t>
-      </w:r>
-      <w:r>
-        <w:rPr>
-          <w:rFonts w:ascii="Times New Roman" w:eastAsia="Arial" w:hAnsi="Times New Roman" w:cs="Times New Roman"/>
-          <w:b/>
-          <w:bCs/>
-          <w:color w:val="000000"/>
-        </w:rPr>
-        <w:br/>
-        <w:t>            </w:t>
-      </w:r>
-      <w:r>
-        <w:rPr>
-          <w:rFonts w:ascii="Times New Roman" w:eastAsia="Arial" w:hAnsi="Times New Roman" w:cs="Times New Roman"/>
-          <w:b/>
-          <w:bCs/>
-          <w:color w:val="000000"/>
-        </w:rPr>
-        <w:t>РАБОТЫ</w:t>
-      </w:r>
-      <w:bookmarkEnd w:id="3"/>
-    </w:p>
-    <w:p>
-      <w:pPr>
-        <w:keepLines/>
-        <w:spacing w:after="0" w:line="240" w:lineRule="auto"/>
-        <w:ind w:firstLine="709"/>
-        <w:jc w:val="both"/>
-        <w:rPr>
-          <w:rFonts w:ascii="Times New Roman" w:eastAsia="Arial" w:hAnsi="Times New Roman" w:cs="Times New Roman"/>
-          <w:color w:val="000000"/>
-          <w:sz w:val="28"/>
-          <w:szCs w:val="28"/>
-        </w:rPr>
-      </w:pPr>
-    </w:p>
-    <w:p>
-      <w:pPr>
-        <w:keepLines/>
-        <w:spacing w:after="0" w:line="240" w:lineRule="auto"/>
-        <w:ind w:firstLine="709"/>
-        <w:jc w:val="both"/>
-        <w:rPr>
-          <w:rFonts w:ascii="Times New Roman" w:eastAsia="Arial" w:hAnsi="Times New Roman" w:cs="Times New Roman"/>
-          <w:color w:val="000000"/>
-          <w:sz w:val="28"/>
-          <w:szCs w:val="28"/>
-        </w:rPr>
-      </w:pPr>
-      <w:r>
-        <w:rPr>
-          <w:rFonts w:ascii="Times New Roman" w:eastAsia="Arial" w:hAnsi="Times New Roman" w:cs="Times New Roman"/>
-          <w:color w:val="000000"/>
-          <w:sz w:val="28"/>
-          <w:szCs w:val="28"/>
-        </w:rPr>
-        <w:t xml:space="preserve">В ходе выполнения лабораторной </w:t>
-      </w:r>
-      <w:r>
-        <w:rPr>
-          <w:rFonts w:ascii="Times New Roman" w:eastAsia="Arial" w:hAnsi="Times New Roman" w:cs="Times New Roman"/>
-          <w:color w:val="000000"/>
-          <w:sz w:val="28"/>
-          <w:szCs w:val="28"/>
-        </w:rPr>
-        <w:t xml:space="preserve">было </w:t>
-      </w:r>
-      <w:r>
-        <w:rPr>
-          <w:rFonts w:ascii="Times New Roman" w:eastAsia="Arial" w:hAnsi="Times New Roman" w:cs="Times New Roman"/>
-          <w:color w:val="000000"/>
-          <w:sz w:val="28"/>
-          <w:szCs w:val="28"/>
-        </w:rPr>
-        <w:t xml:space="preserve">реализовано программное средство шифрования и дешифрования текстовых файлов при помощи </w:t>
-      </w:r>
-      <w:r>
-        <w:rPr>
-          <w:rFonts w:ascii="Times New Roman" w:hAnsi="Times New Roman" w:cs="Times New Roman"/>
-          <w:sz w:val="28"/>
-          <w:szCs w:val="28"/>
-        </w:rPr>
-        <w:t>СТБ 34.101.31-2011</w:t>
-      </w:r>
-      <w:r>
-        <w:rPr>
-          <w:rFonts w:ascii="Times New Roman" w:hAnsi="Times New Roman" w:cs="Times New Roman"/>
-          <w:sz w:val="28"/>
-          <w:szCs w:val="28"/>
-        </w:rPr>
-        <w:t xml:space="preserve"> </w:t>
-      </w:r>
-      <w:r>
-        <w:rPr>
-          <w:rFonts w:ascii="Times New Roman" w:eastAsia="Arial" w:hAnsi="Times New Roman" w:cs="Times New Roman"/>
-          <w:color w:val="000000"/>
-          <w:sz w:val="28"/>
-          <w:szCs w:val="28"/>
-        </w:rPr>
-        <w:t xml:space="preserve">в режиме </w:t>
-      </w:r>
-      <w:r>
-        <w:rPr>
-          <w:rFonts w:ascii="Times New Roman" w:eastAsia="Arial" w:hAnsi="Times New Roman" w:cs="Times New Roman"/>
-          <w:color w:val="000000"/>
-          <w:sz w:val="28"/>
-          <w:szCs w:val="28"/>
-        </w:rPr>
-        <w:t>гаммирования с обратной связью</w:t>
-      </w:r>
-      <w:r>
-        <w:rPr>
-          <w:rFonts w:ascii="Times New Roman" w:eastAsia="Arial" w:hAnsi="Times New Roman" w:cs="Times New Roman"/>
-          <w:color w:val="000000"/>
-          <w:sz w:val="28"/>
-          <w:szCs w:val="28"/>
-        </w:rPr>
-        <w:t>.</w:t>
-      </w:r>
-    </w:p>
-    <w:p>
-      <w:pPr>
-        <w:keepLines/>
-        <w:spacing w:after="0" w:line="240" w:lineRule="auto"/>
-        <w:ind w:firstLine="709"/>
-        <w:jc w:val="both"/>
-        <w:rPr>
-          <w:rFonts w:ascii="Times New Roman" w:eastAsia="Arial" w:hAnsi="Times New Roman" w:cs="Times New Roman"/>
-          <w:color w:val="000000"/>
-          <w:sz w:val="28"/>
-          <w:szCs w:val="28"/>
-        </w:rPr>
-      </w:pPr>
-      <w:r>
-        <w:rPr>
-          <w:rFonts w:ascii="Times New Roman" w:eastAsia="Arial" w:hAnsi="Times New Roman" w:cs="Times New Roman"/>
-          <w:color w:val="000000"/>
-          <w:sz w:val="28"/>
-          <w:szCs w:val="28"/>
-        </w:rPr>
-        <w:t xml:space="preserve">Начальный текст находится в файле </w:t>
-      </w:r>
-      <w:r>
-        <w:rPr>
-          <w:rFonts w:ascii="Times New Roman" w:eastAsia="Arial" w:hAnsi="Times New Roman" w:cs="Times New Roman"/>
-          <w:color w:val="000000"/>
-          <w:sz w:val="28"/>
-          <w:szCs w:val="28"/>
-          <w:lang w:val="pl-PL"/>
-        </w:rPr>
-        <w:t>input</w:t>
-      </w:r>
-      <w:r>
-        <w:rPr>
-          <w:rFonts w:ascii="Times New Roman" w:eastAsia="Arial" w:hAnsi="Times New Roman" w:cs="Times New Roman"/>
-          <w:color w:val="000000"/>
-          <w:sz w:val="28"/>
-          <w:szCs w:val="28"/>
-        </w:rPr>
-        <w:t>.</w:t>
-      </w:r>
-      <w:r>
-        <w:rPr>
-          <w:rFonts w:ascii="Times New Roman" w:eastAsia="Arial" w:hAnsi="Times New Roman" w:cs="Times New Roman"/>
-          <w:color w:val="000000"/>
-          <w:sz w:val="28"/>
-          <w:szCs w:val="28"/>
-          <w:lang w:val="pl-PL"/>
-        </w:rPr>
-        <w:t>txt</w:t>
-      </w:r>
-      <w:r>
-        <w:rPr>
-          <w:rFonts w:ascii="Times New Roman" w:eastAsia="Arial" w:hAnsi="Times New Roman" w:cs="Times New Roman"/>
-          <w:color w:val="000000"/>
-          <w:sz w:val="28"/>
-          <w:szCs w:val="28"/>
-        </w:rPr>
-        <w:t xml:space="preserve">. После шифрования зашифрованная информация помещается в файл </w:t>
-      </w:r>
-      <w:r>
-        <w:rPr>
-          <w:rFonts w:ascii="Times New Roman" w:eastAsia="Arial" w:hAnsi="Times New Roman" w:cs="Times New Roman"/>
-          <w:color w:val="000000"/>
-          <w:sz w:val="28"/>
-          <w:szCs w:val="28"/>
-          <w:lang w:val="en-US"/>
-        </w:rPr>
-        <w:t>encrypted</w:t>
-      </w:r>
-      <w:r>
-        <w:rPr>
-          <w:rFonts w:ascii="Times New Roman" w:eastAsia="Arial" w:hAnsi="Times New Roman" w:cs="Times New Roman"/>
-          <w:color w:val="000000"/>
-          <w:sz w:val="28"/>
-          <w:szCs w:val="28"/>
-        </w:rPr>
-        <w:t>.</w:t>
-      </w:r>
-      <w:r>
-        <w:rPr>
-          <w:rFonts w:ascii="Times New Roman" w:eastAsia="Arial" w:hAnsi="Times New Roman" w:cs="Times New Roman"/>
-          <w:color w:val="000000"/>
-          <w:sz w:val="28"/>
-          <w:szCs w:val="28"/>
-          <w:lang w:val="en-US"/>
-        </w:rPr>
-        <w:t>txt</w:t>
-      </w:r>
-      <w:r>
-        <w:rPr>
-          <w:rFonts w:ascii="Times New Roman" w:eastAsia="Arial" w:hAnsi="Times New Roman" w:cs="Times New Roman"/>
-          <w:color w:val="000000"/>
-          <w:sz w:val="28"/>
-          <w:szCs w:val="28"/>
-        </w:rPr>
-        <w:t xml:space="preserve">. </w:t>
-      </w:r>
-      <w:r>
-        <w:rPr>
-          <w:rFonts w:ascii="Times New Roman" w:eastAsia="Arial" w:hAnsi="Times New Roman" w:cs="Times New Roman"/>
-          <w:color w:val="000000"/>
-          <w:sz w:val="28"/>
-          <w:szCs w:val="28"/>
-        </w:rPr>
-        <w:t>П</w:t>
-      </w:r>
-      <w:r>
-        <w:rPr>
-          <w:rFonts w:ascii="Times New Roman" w:eastAsia="Arial" w:hAnsi="Times New Roman" w:cs="Times New Roman"/>
-          <w:color w:val="000000"/>
-          <w:sz w:val="28"/>
-          <w:szCs w:val="28"/>
-        </w:rPr>
-        <w:t>осле дешифр</w:t>
-      </w:r>
-      <w:r>
-        <w:rPr>
-          <w:rFonts w:ascii="Times New Roman" w:eastAsia="Arial" w:hAnsi="Times New Roman" w:cs="Times New Roman"/>
-          <w:color w:val="000000"/>
-          <w:sz w:val="28"/>
-          <w:szCs w:val="28"/>
-        </w:rPr>
-        <w:t>ования</w:t>
-      </w:r>
-      <w:r>
-        <w:rPr>
-          <w:rFonts w:ascii="Times New Roman" w:eastAsia="Arial" w:hAnsi="Times New Roman" w:cs="Times New Roman"/>
-          <w:color w:val="000000"/>
-          <w:sz w:val="28"/>
-          <w:szCs w:val="28"/>
-        </w:rPr>
-        <w:t xml:space="preserve"> из файла </w:t>
-      </w:r>
-      <w:r>
-        <w:rPr>
-          <w:rFonts w:ascii="Times New Roman" w:eastAsia="Arial" w:hAnsi="Times New Roman" w:cs="Times New Roman"/>
-          <w:color w:val="000000"/>
-          <w:sz w:val="28"/>
-          <w:szCs w:val="28"/>
-          <w:lang w:val="en-US"/>
-        </w:rPr>
-        <w:t>encrypted</w:t>
-      </w:r>
-      <w:r>
-        <w:rPr>
-          <w:rFonts w:ascii="Times New Roman" w:eastAsia="Arial" w:hAnsi="Times New Roman" w:cs="Times New Roman"/>
-          <w:color w:val="000000"/>
-          <w:sz w:val="28"/>
-          <w:szCs w:val="28"/>
-        </w:rPr>
-        <w:t>.</w:t>
-      </w:r>
-      <w:r>
-        <w:rPr>
-          <w:rFonts w:ascii="Times New Roman" w:eastAsia="Arial" w:hAnsi="Times New Roman" w:cs="Times New Roman"/>
-          <w:color w:val="000000"/>
-          <w:sz w:val="28"/>
-          <w:szCs w:val="28"/>
-          <w:lang w:val="en-US"/>
-        </w:rPr>
-        <w:t>txt</w:t>
-      </w:r>
-      <w:r>
-        <w:rPr>
-          <w:rFonts w:ascii="Times New Roman" w:eastAsia="Arial" w:hAnsi="Times New Roman" w:cs="Times New Roman"/>
-          <w:color w:val="000000"/>
-          <w:sz w:val="28"/>
-          <w:szCs w:val="28"/>
-        </w:rPr>
-        <w:t xml:space="preserve"> </w:t>
-      </w:r>
-      <w:r>
-        <w:rPr>
-          <w:rFonts w:ascii="Times New Roman" w:eastAsia="Arial" w:hAnsi="Times New Roman" w:cs="Times New Roman"/>
-          <w:color w:val="000000"/>
-          <w:sz w:val="28"/>
-          <w:szCs w:val="28"/>
-        </w:rPr>
-        <w:t>информация</w:t>
-      </w:r>
-      <w:r>
-        <w:rPr>
-          <w:rFonts w:ascii="Times New Roman" w:eastAsia="Arial" w:hAnsi="Times New Roman" w:cs="Times New Roman"/>
-          <w:color w:val="000000"/>
-          <w:sz w:val="28"/>
-          <w:szCs w:val="28"/>
-        </w:rPr>
-        <w:t xml:space="preserve"> помещается в файл </w:t>
-      </w:r>
-      <w:r>
-        <w:rPr>
-          <w:rFonts w:ascii="Times New Roman" w:eastAsia="Arial" w:hAnsi="Times New Roman" w:cs="Times New Roman"/>
-          <w:color w:val="000000"/>
-          <w:sz w:val="28"/>
-          <w:szCs w:val="28"/>
-          <w:lang w:val="en-US"/>
-        </w:rPr>
-        <w:t>decrypted</w:t>
-      </w:r>
-      <w:r>
-        <w:rPr>
-          <w:rFonts w:ascii="Times New Roman" w:eastAsia="Arial" w:hAnsi="Times New Roman" w:cs="Times New Roman"/>
-          <w:color w:val="000000"/>
-          <w:sz w:val="28"/>
-          <w:szCs w:val="28"/>
-        </w:rPr>
-        <w:t>.</w:t>
-      </w:r>
-      <w:r>
-        <w:rPr>
-          <w:rFonts w:ascii="Times New Roman" w:eastAsia="Arial" w:hAnsi="Times New Roman" w:cs="Times New Roman"/>
-          <w:color w:val="000000"/>
-          <w:sz w:val="28"/>
-          <w:szCs w:val="28"/>
-          <w:lang w:val="en-US"/>
-        </w:rPr>
-        <w:t>txt</w:t>
-      </w:r>
-      <w:r>
-        <w:rPr>
-          <w:rFonts w:ascii="Times New Roman" w:eastAsia="Arial" w:hAnsi="Times New Roman" w:cs="Times New Roman"/>
-          <w:color w:val="000000"/>
-          <w:sz w:val="28"/>
-          <w:szCs w:val="28"/>
-        </w:rPr>
-        <w:t>.</w:t>
-      </w:r>
-      <w:r>
-        <w:rPr>
-          <w:rFonts w:ascii="Times New Roman" w:eastAsia="Arial" w:hAnsi="Times New Roman" w:cs="Times New Roman"/>
-          <w:color w:val="000000"/>
-          <w:sz w:val="28"/>
-          <w:szCs w:val="28"/>
-        </w:rPr>
-        <w:t xml:space="preserve"> Пользователь может выбрать операцию, которую будет выполнять программа.</w:t>
-      </w:r>
-      <w:r>
-        <w:rPr>
-          <w:rFonts w:ascii="Times New Roman" w:eastAsia="Arial" w:hAnsi="Times New Roman" w:cs="Times New Roman"/>
-          <w:color w:val="000000"/>
-          <w:sz w:val="28"/>
-          <w:szCs w:val="28"/>
-        </w:rPr>
-        <w:t xml:space="preserve"> </w:t>
-      </w:r>
-      <w:r>
-        <w:rPr>
-          <w:rFonts w:ascii="Times New Roman" w:eastAsia="Arial" w:hAnsi="Times New Roman" w:cs="Times New Roman"/>
-          <w:color w:val="000000"/>
-          <w:sz w:val="28"/>
-          <w:szCs w:val="28"/>
-        </w:rPr>
-        <w:t xml:space="preserve">В консоль выводится информация о завершении шифрования и завершении дешифрования, </w:t>
-      </w:r>
-      <w:r>
-        <w:rPr>
-          <w:rFonts w:ascii="Times New Roman" w:eastAsia="Arial" w:hAnsi="Times New Roman" w:cs="Times New Roman"/>
-          <w:color w:val="000000"/>
-          <w:sz w:val="28"/>
-          <w:szCs w:val="28"/>
-        </w:rPr>
-        <w:t>а также в какие файлы сохраняются данные. Р</w:t>
-      </w:r>
-      <w:r>
-        <w:rPr>
-          <w:rFonts w:ascii="Times New Roman" w:eastAsia="Arial" w:hAnsi="Times New Roman" w:cs="Times New Roman"/>
-          <w:color w:val="000000"/>
-          <w:sz w:val="28"/>
-          <w:szCs w:val="28"/>
-        </w:rPr>
-        <w:t>езультат</w:t>
-      </w:r>
-      <w:r>
-        <w:rPr>
-          <w:rFonts w:ascii="Times New Roman" w:eastAsia="Arial" w:hAnsi="Times New Roman" w:cs="Times New Roman"/>
-          <w:color w:val="000000"/>
-          <w:sz w:val="28"/>
-          <w:szCs w:val="28"/>
-        </w:rPr>
-        <w:t xml:space="preserve"> работы программы</w:t>
-      </w:r>
-      <w:r>
-        <w:rPr>
-          <w:rFonts w:ascii="Times New Roman" w:eastAsia="Arial" w:hAnsi="Times New Roman" w:cs="Times New Roman"/>
-          <w:color w:val="000000"/>
-          <w:sz w:val="28"/>
-          <w:szCs w:val="28"/>
-        </w:rPr>
-        <w:t xml:space="preserve"> представлен на рисунке 3.1.</w:t>
-      </w:r>
-    </w:p>
-    <w:p>
-      <w:pPr>
-        <w:keepLines/>
-        <w:spacing w:after="0" w:line="240" w:lineRule="auto"/>
-        <w:ind w:firstLine="709"/>
-        <w:jc w:val="both"/>
-        <w:rPr>
-          <w:rFonts w:ascii="Times New Roman" w:eastAsia="Arial" w:hAnsi="Times New Roman" w:cs="Times New Roman"/>
-          <w:color w:val="000000"/>
-          <w:sz w:val="28"/>
-          <w:szCs w:val="28"/>
-        </w:rPr>
-      </w:pPr>
-    </w:p>
-    <w:p>
-      <w:pPr>
-        <w:keepLines/>
-        <w:spacing w:after="0" w:line="240" w:lineRule="auto"/>
         <w:jc w:val="center"/>
         <w:rPr>
           <w:rFonts w:ascii="Times New Roman" w:eastAsia="Arial" w:hAnsi="Times New Roman" w:cs="Times New Roman"/>
@@ -3053,10 +1812,10 @@
           <w:szCs w:val="28"/>
         </w:rPr>
         <w:drawing>
-          <wp:inline distT="0" distB="0" distL="0" distR="0" wp14:anchorId="32722DC7" wp14:editId="5449B499">
-            <wp:extent cx="5939790" cy="1069340"/>
-            <wp:effectExtent l="0" t="0" r="3810" b="0"/>
-            <wp:docPr id="1" name="Рисунок 1"/>
+          <wp:inline distT="0" distB="0" distL="0" distR="0" wp14:anchorId="1F645687" wp14:editId="675840D2">
+            <wp:extent cx="4429743" cy="5153744"/>
+            <wp:effectExtent l="0" t="0" r="9525" b="8890"/>
+            <wp:docPr id="3" name="Рисунок 3"/>
             <wp:cNvGraphicFramePr>
               <a:graphicFrameLocks xmlns:a="http://schemas.openxmlformats.org/drawingml/2006/main" noChangeAspect="1"/>
             </wp:cNvGraphicFramePr>
@@ -3076,6 +1835,1471 @@
                   <pic:spPr>
                     <a:xfrm>
                       <a:off x="0" y="0"/>
+                      <a:ext cx="4429743" cy="5153744"/>
+                    </a:xfrm>
+                    <a:prstGeom prst="rect">
+                      <a:avLst/>
+                    </a:prstGeom>
+                  </pic:spPr>
+                </pic:pic>
+              </a:graphicData>
+            </a:graphic>
+          </wp:inline>
+        </w:drawing>
+      </w:r>
+    </w:p>
+    <w:p>
+      <w:pPr>
+        <w:keepLines/>
+        <w:spacing w:after="0" w:line="240" w:lineRule="auto"/>
+        <w:ind w:firstLine="709"/>
+        <w:jc w:val="center"/>
+        <w:rPr>
+          <w:rFonts w:ascii="Times New Roman" w:eastAsia="Arial" w:hAnsi="Times New Roman" w:cs="Times New Roman"/>
+          <w:color w:val="000000"/>
+          <w:sz w:val="28"/>
+          <w:szCs w:val="28"/>
+        </w:rPr>
+      </w:pPr>
+    </w:p>
+    <w:p>
+      <w:pPr>
+        <w:keepLines/>
+        <w:spacing w:after="0" w:line="240" w:lineRule="auto"/>
+        <w:ind w:firstLine="709"/>
+        <w:jc w:val="center"/>
+        <w:rPr>
+          <w:rFonts w:ascii="Times New Roman" w:eastAsia="Arial" w:hAnsi="Times New Roman" w:cs="Times New Roman"/>
+          <w:color w:val="000000"/>
+          <w:sz w:val="28"/>
+          <w:szCs w:val="28"/>
+        </w:rPr>
+      </w:pPr>
+      <w:r>
+        <w:rPr>
+          <w:rFonts w:ascii="Times New Roman" w:eastAsia="Arial" w:hAnsi="Times New Roman" w:cs="Times New Roman"/>
+          <w:color w:val="000000"/>
+          <w:sz w:val="28"/>
+          <w:szCs w:val="28"/>
+        </w:rPr>
+        <w:t xml:space="preserve">Рисунок </w:t>
+      </w:r>
+      <w:r>
+        <w:rPr>
+          <w:rFonts w:ascii="Times New Roman" w:eastAsia="Arial" w:hAnsi="Times New Roman" w:cs="Times New Roman"/>
+          <w:color w:val="000000"/>
+          <w:sz w:val="28"/>
+          <w:szCs w:val="28"/>
+        </w:rPr>
+        <w:t>2</w:t>
+      </w:r>
+      <w:r>
+        <w:rPr>
+          <w:rFonts w:ascii="Times New Roman" w:eastAsia="Arial" w:hAnsi="Times New Roman" w:cs="Times New Roman"/>
+          <w:color w:val="000000"/>
+          <w:sz w:val="28"/>
+          <w:szCs w:val="28"/>
+        </w:rPr>
+        <w:t>.1 – Вы</w:t>
+      </w:r>
+      <w:r>
+        <w:rPr>
+          <w:rFonts w:ascii="Times New Roman" w:eastAsia="Arial" w:hAnsi="Times New Roman" w:cs="Times New Roman"/>
+          <w:color w:val="000000"/>
+          <w:sz w:val="28"/>
+          <w:szCs w:val="28"/>
+        </w:rPr>
+        <w:t xml:space="preserve">числения на </w:t>
+      </w:r>
+      <w:r>
+        <w:rPr>
+          <w:rFonts w:ascii="Times New Roman" w:eastAsia="Arial" w:hAnsi="Times New Roman" w:cs="Times New Roman"/>
+          <w:color w:val="000000"/>
+          <w:sz w:val="28"/>
+          <w:szCs w:val="28"/>
+          <w:lang w:val="en-US"/>
+        </w:rPr>
+        <w:t>i</w:t>
+      </w:r>
+      <w:r>
+        <w:rPr>
+          <w:rFonts w:ascii="Times New Roman" w:eastAsia="Arial" w:hAnsi="Times New Roman" w:cs="Times New Roman"/>
+          <w:color w:val="000000"/>
+          <w:sz w:val="28"/>
+          <w:szCs w:val="28"/>
+        </w:rPr>
+        <w:t>-</w:t>
+      </w:r>
+      <w:r>
+        <w:rPr>
+          <w:rFonts w:ascii="Times New Roman" w:eastAsia="Arial" w:hAnsi="Times New Roman" w:cs="Times New Roman"/>
+          <w:color w:val="000000"/>
+          <w:sz w:val="28"/>
+          <w:szCs w:val="28"/>
+        </w:rPr>
+        <w:t>ом такте зашифрования</w:t>
+      </w:r>
+    </w:p>
+    <w:p>
+      <w:pPr>
+        <w:keepLines/>
+        <w:spacing w:after="0" w:line="240" w:lineRule="auto"/>
+        <w:ind w:firstLine="709"/>
+        <w:jc w:val="both"/>
+        <w:rPr>
+          <w:rFonts w:ascii="Times New Roman" w:eastAsia="Arial" w:hAnsi="Times New Roman" w:cs="Times New Roman"/>
+          <w:color w:val="000000"/>
+          <w:sz w:val="28"/>
+          <w:szCs w:val="28"/>
+        </w:rPr>
+      </w:pPr>
+    </w:p>
+    <w:p>
+      <w:pPr>
+        <w:keepLines/>
+        <w:spacing w:after="0" w:line="240" w:lineRule="auto"/>
+        <w:ind w:firstLine="709"/>
+        <w:jc w:val="both"/>
+        <w:rPr>
+          <w:rFonts w:ascii="Times New Roman" w:eastAsia="Arial" w:hAnsi="Times New Roman" w:cs="Times New Roman"/>
+          <w:color w:val="000000"/>
+          <w:sz w:val="28"/>
+          <w:szCs w:val="28"/>
+        </w:rPr>
+      </w:pPr>
+      <w:r>
+        <w:rPr>
+          <w:rFonts w:ascii="Times New Roman" w:eastAsia="Arial" w:hAnsi="Times New Roman" w:cs="Times New Roman"/>
+          <w:color w:val="000000"/>
+          <w:sz w:val="28"/>
+          <w:szCs w:val="28"/>
+        </w:rPr>
+        <w:t xml:space="preserve">Выделяют четыре режима работы </w:t>
+      </w:r>
+      <w:r>
+        <w:rPr>
+          <w:rFonts w:ascii="Times New Roman" w:eastAsia="Arial" w:hAnsi="Times New Roman" w:cs="Times New Roman"/>
+          <w:color w:val="000000"/>
+          <w:sz w:val="28"/>
+          <w:szCs w:val="28"/>
+        </w:rPr>
+        <w:t>СТБ 34.101.31-2011</w:t>
+      </w:r>
+      <w:r>
+        <w:rPr>
+          <w:rFonts w:ascii="Times New Roman" w:eastAsia="Arial" w:hAnsi="Times New Roman" w:cs="Times New Roman"/>
+          <w:color w:val="000000"/>
+          <w:sz w:val="28"/>
+          <w:szCs w:val="28"/>
+        </w:rPr>
+        <w:t>:</w:t>
+      </w:r>
+    </w:p>
+    <w:p>
+      <w:pPr>
+        <w:keepLines/>
+        <w:spacing w:after="0" w:line="240" w:lineRule="auto"/>
+        <w:ind w:firstLine="709"/>
+        <w:jc w:val="both"/>
+        <w:rPr>
+          <w:rFonts w:ascii="Times New Roman" w:eastAsia="Arial" w:hAnsi="Times New Roman" w:cs="Times New Roman"/>
+          <w:color w:val="000000"/>
+          <w:sz w:val="28"/>
+          <w:szCs w:val="28"/>
+        </w:rPr>
+      </w:pPr>
+      <w:r>
+        <w:rPr>
+          <w:rFonts w:ascii="Times New Roman" w:eastAsia="Arial" w:hAnsi="Times New Roman" w:cs="Times New Roman"/>
+          <w:color w:val="000000"/>
+          <w:sz w:val="28"/>
+          <w:szCs w:val="28"/>
+        </w:rPr>
+        <w:t>–</w:t>
+      </w:r>
+      <w:r>
+        <w:rPr>
+          <w:rFonts w:ascii="Times New Roman" w:eastAsia="Arial" w:hAnsi="Times New Roman" w:cs="Times New Roman"/>
+          <w:color w:val="000000"/>
+          <w:sz w:val="28"/>
+          <w:szCs w:val="28"/>
+        </w:rPr>
+        <w:t xml:space="preserve"> простой замены;</w:t>
+      </w:r>
+    </w:p>
+    <w:p>
+      <w:pPr>
+        <w:keepLines/>
+        <w:spacing w:after="0" w:line="240" w:lineRule="auto"/>
+        <w:ind w:firstLine="709"/>
+        <w:jc w:val="both"/>
+        <w:rPr>
+          <w:rFonts w:ascii="Times New Roman" w:eastAsia="Arial" w:hAnsi="Times New Roman" w:cs="Times New Roman"/>
+          <w:color w:val="000000"/>
+          <w:sz w:val="28"/>
+          <w:szCs w:val="28"/>
+        </w:rPr>
+      </w:pPr>
+      <w:r>
+        <w:rPr>
+          <w:rFonts w:ascii="Times New Roman" w:eastAsia="Arial" w:hAnsi="Times New Roman" w:cs="Times New Roman"/>
+          <w:color w:val="000000"/>
+          <w:sz w:val="28"/>
+          <w:szCs w:val="28"/>
+        </w:rPr>
+        <w:t>–</w:t>
+      </w:r>
+      <w:r>
+        <w:rPr>
+          <w:rFonts w:ascii="Times New Roman" w:eastAsia="Arial" w:hAnsi="Times New Roman" w:cs="Times New Roman"/>
+          <w:color w:val="000000"/>
+          <w:sz w:val="28"/>
+          <w:szCs w:val="28"/>
+        </w:rPr>
+        <w:t xml:space="preserve"> </w:t>
+      </w:r>
+      <w:r>
+        <w:rPr>
+          <w:rFonts w:ascii="Times New Roman" w:eastAsia="Arial" w:hAnsi="Times New Roman" w:cs="Times New Roman"/>
+          <w:color w:val="000000"/>
+          <w:sz w:val="28"/>
+          <w:szCs w:val="28"/>
+        </w:rPr>
+        <w:t>сцепление блоков</w:t>
+      </w:r>
+      <w:r>
+        <w:rPr>
+          <w:rFonts w:ascii="Times New Roman" w:eastAsia="Arial" w:hAnsi="Times New Roman" w:cs="Times New Roman"/>
+          <w:color w:val="000000"/>
+          <w:sz w:val="28"/>
+          <w:szCs w:val="28"/>
+        </w:rPr>
+        <w:t>;</w:t>
+      </w:r>
+    </w:p>
+    <w:p>
+      <w:pPr>
+        <w:keepLines/>
+        <w:spacing w:after="0" w:line="240" w:lineRule="auto"/>
+        <w:ind w:firstLine="709"/>
+        <w:jc w:val="both"/>
+        <w:rPr>
+          <w:rFonts w:ascii="Times New Roman" w:eastAsia="Arial" w:hAnsi="Times New Roman" w:cs="Times New Roman"/>
+          <w:color w:val="000000"/>
+          <w:sz w:val="28"/>
+          <w:szCs w:val="28"/>
+        </w:rPr>
+      </w:pPr>
+      <w:r>
+        <w:rPr>
+          <w:rFonts w:ascii="Times New Roman" w:eastAsia="Arial" w:hAnsi="Times New Roman" w:cs="Times New Roman"/>
+          <w:color w:val="000000"/>
+          <w:sz w:val="28"/>
+          <w:szCs w:val="28"/>
+        </w:rPr>
+        <w:lastRenderedPageBreak/>
+        <w:t xml:space="preserve">– </w:t>
+      </w:r>
+      <w:r>
+        <w:rPr>
+          <w:rFonts w:ascii="Times New Roman" w:eastAsia="Arial" w:hAnsi="Times New Roman" w:cs="Times New Roman"/>
+          <w:color w:val="000000"/>
+          <w:sz w:val="28"/>
+          <w:szCs w:val="28"/>
+        </w:rPr>
+        <w:t>гаммирование с обратной связью;</w:t>
+      </w:r>
+    </w:p>
+    <w:p>
+      <w:pPr>
+        <w:keepLines/>
+        <w:spacing w:after="0" w:line="240" w:lineRule="auto"/>
+        <w:ind w:firstLine="709"/>
+        <w:jc w:val="both"/>
+        <w:rPr>
+          <w:rFonts w:ascii="Times New Roman" w:eastAsia="Arial" w:hAnsi="Times New Roman" w:cs="Times New Roman"/>
+          <w:color w:val="000000"/>
+          <w:sz w:val="28"/>
+          <w:szCs w:val="28"/>
+        </w:rPr>
+      </w:pPr>
+      <w:r>
+        <w:rPr>
+          <w:rFonts w:ascii="Times New Roman" w:eastAsia="Arial" w:hAnsi="Times New Roman" w:cs="Times New Roman"/>
+          <w:color w:val="000000"/>
+          <w:sz w:val="28"/>
+          <w:szCs w:val="28"/>
+        </w:rPr>
+        <w:t>–</w:t>
+      </w:r>
+      <w:r>
+        <w:rPr>
+          <w:rFonts w:ascii="Times New Roman" w:eastAsia="Arial" w:hAnsi="Times New Roman" w:cs="Times New Roman"/>
+          <w:color w:val="000000"/>
+          <w:sz w:val="28"/>
+          <w:szCs w:val="28"/>
+        </w:rPr>
+        <w:t xml:space="preserve"> режим </w:t>
+      </w:r>
+      <w:r>
+        <w:rPr>
+          <w:rFonts w:ascii="Times New Roman" w:eastAsia="Arial" w:hAnsi="Times New Roman" w:cs="Times New Roman"/>
+          <w:color w:val="000000"/>
+          <w:sz w:val="28"/>
+          <w:szCs w:val="28"/>
+        </w:rPr>
+        <w:t>счетчика</w:t>
+      </w:r>
+      <w:r>
+        <w:rPr>
+          <w:rFonts w:ascii="Times New Roman" w:eastAsia="Arial" w:hAnsi="Times New Roman" w:cs="Times New Roman"/>
+          <w:color w:val="000000"/>
+          <w:sz w:val="28"/>
+          <w:szCs w:val="28"/>
+        </w:rPr>
+        <w:t>.</w:t>
+      </w:r>
+    </w:p>
+    <w:p>
+      <w:pPr>
+        <w:keepLines/>
+        <w:spacing w:after="0" w:line="240" w:lineRule="auto"/>
+        <w:ind w:firstLine="709"/>
+        <w:jc w:val="both"/>
+        <w:rPr>
+          <w:rFonts w:ascii="Times New Roman" w:eastAsia="Arial" w:hAnsi="Times New Roman" w:cs="Times New Roman"/>
+          <w:color w:val="000000"/>
+          <w:sz w:val="28"/>
+          <w:szCs w:val="28"/>
+        </w:rPr>
+      </w:pPr>
+      <w:r>
+        <w:rPr>
+          <w:rFonts w:ascii="Times New Roman" w:eastAsia="Arial" w:hAnsi="Times New Roman" w:cs="Times New Roman"/>
+          <w:color w:val="000000"/>
+          <w:sz w:val="28"/>
+          <w:szCs w:val="28"/>
+        </w:rPr>
+        <w:t>В а</w:t>
+      </w:r>
+      <w:r>
+        <w:rPr>
+          <w:rFonts w:ascii="Times New Roman" w:eastAsia="Arial" w:hAnsi="Times New Roman" w:cs="Times New Roman"/>
+          <w:color w:val="000000"/>
+          <w:sz w:val="28"/>
+          <w:szCs w:val="28"/>
+        </w:rPr>
+        <w:t>лгоритм</w:t>
+      </w:r>
+      <w:r>
+        <w:rPr>
+          <w:rFonts w:ascii="Times New Roman" w:eastAsia="Arial" w:hAnsi="Times New Roman" w:cs="Times New Roman"/>
+          <w:color w:val="000000"/>
+          <w:sz w:val="28"/>
+          <w:szCs w:val="28"/>
+        </w:rPr>
+        <w:t>е</w:t>
+      </w:r>
+      <w:r>
+        <w:rPr>
+          <w:rFonts w:ascii="Times New Roman" w:eastAsia="Arial" w:hAnsi="Times New Roman" w:cs="Times New Roman"/>
+          <w:color w:val="000000"/>
+          <w:sz w:val="28"/>
+          <w:szCs w:val="28"/>
+        </w:rPr>
+        <w:t xml:space="preserve"> шифрования</w:t>
+      </w:r>
+      <w:r>
+        <w:rPr>
+          <w:rFonts w:ascii="Times New Roman" w:eastAsia="Arial" w:hAnsi="Times New Roman" w:cs="Times New Roman"/>
+          <w:color w:val="000000"/>
+          <w:sz w:val="28"/>
+          <w:szCs w:val="28"/>
+        </w:rPr>
+        <w:t xml:space="preserve"> гаммировани</w:t>
+      </w:r>
+      <w:r>
+        <w:rPr>
+          <w:rFonts w:ascii="Times New Roman" w:eastAsia="Arial" w:hAnsi="Times New Roman" w:cs="Times New Roman"/>
+          <w:color w:val="000000"/>
+          <w:sz w:val="28"/>
+          <w:szCs w:val="28"/>
+        </w:rPr>
+        <w:t>е</w:t>
+      </w:r>
+      <w:r>
+        <w:rPr>
+          <w:rFonts w:ascii="Times New Roman" w:eastAsia="Arial" w:hAnsi="Times New Roman" w:cs="Times New Roman"/>
+          <w:color w:val="000000"/>
+          <w:sz w:val="28"/>
+          <w:szCs w:val="28"/>
+        </w:rPr>
+        <w:t xml:space="preserve"> с обратной связью</w:t>
+      </w:r>
+      <w:r>
+        <w:rPr>
+          <w:rFonts w:ascii="Times New Roman" w:eastAsia="Arial" w:hAnsi="Times New Roman" w:cs="Times New Roman"/>
+          <w:color w:val="000000"/>
+          <w:sz w:val="28"/>
+          <w:szCs w:val="28"/>
+        </w:rPr>
+        <w:t xml:space="preserve"> исходное сообщение разбивается на блоки, которые обрабатываются по одному. Шифрование и расшифрование производятся так, что каждый зашифрованный блок зависит от предыдущих блоков</w:t>
+      </w:r>
+      <w:r>
+        <w:rPr>
+          <w:rFonts w:ascii="Times New Roman" w:eastAsia="Arial" w:hAnsi="Times New Roman" w:cs="Times New Roman"/>
+          <w:color w:val="000000"/>
+          <w:sz w:val="28"/>
+          <w:szCs w:val="28"/>
+        </w:rPr>
+        <w:t>.</w:t>
+      </w:r>
+      <w:r>
+        <w:rPr>
+          <w:rFonts w:ascii="Times New Roman" w:eastAsia="Arial" w:hAnsi="Times New Roman" w:cs="Times New Roman"/>
+          <w:color w:val="000000"/>
+          <w:sz w:val="28"/>
+          <w:szCs w:val="28"/>
+        </w:rPr>
+        <w:t xml:space="preserve"> </w:t>
+      </w:r>
+      <w:r>
+        <w:rPr>
+          <w:rFonts w:ascii="Times New Roman" w:eastAsia="Arial" w:hAnsi="Times New Roman" w:cs="Times New Roman"/>
+          <w:color w:val="000000"/>
+          <w:sz w:val="28"/>
+          <w:szCs w:val="28"/>
+        </w:rPr>
+        <w:t>Г</w:t>
+      </w:r>
+      <w:r>
+        <w:rPr>
+          <w:rFonts w:ascii="Times New Roman" w:eastAsia="Arial" w:hAnsi="Times New Roman" w:cs="Times New Roman"/>
+          <w:color w:val="000000"/>
+          <w:sz w:val="28"/>
+          <w:szCs w:val="28"/>
+        </w:rPr>
+        <w:t>амма формируется на основе предыдущего блока зашифрованных данных, так что результат шифрования текущего блока зависит также и от предыдущих блоков.</w:t>
+      </w:r>
+    </w:p>
+    <w:p>
+      <w:pPr>
+        <w:keepLines/>
+        <w:spacing w:after="0" w:line="240" w:lineRule="auto"/>
+        <w:ind w:firstLine="709"/>
+        <w:jc w:val="both"/>
+        <w:rPr>
+          <w:rFonts w:ascii="Times New Roman" w:eastAsia="Arial" w:hAnsi="Times New Roman" w:cs="Times New Roman"/>
+          <w:color w:val="000000"/>
+          <w:sz w:val="28"/>
+          <w:szCs w:val="28"/>
+        </w:rPr>
+      </w:pPr>
+      <w:r>
+        <w:rPr>
+          <w:rFonts w:ascii="Times New Roman" w:eastAsia="Arial" w:hAnsi="Times New Roman" w:cs="Times New Roman"/>
+          <w:color w:val="000000"/>
+          <w:sz w:val="28"/>
+          <w:szCs w:val="28"/>
+        </w:rPr>
+        <w:t>Шифрование начинается с использования синхропосылки S, которая подаётся на вход шифрующей функции, чтобы получить первый блок гаммы. Этот блок комбинируется с первым блоком исходного текста для получения первого зашифрованного блока. Затем каждый последующий блок зашифрованного текста подаётся на вход шифрующей функции, и результат снова используется для гаммирования с новым блоком исходного текста. Обратная связь между блоками усиливает криптостойкость.</w:t>
+      </w:r>
+    </w:p>
+    <w:p>
+      <w:pPr>
+        <w:keepLines/>
+        <w:spacing w:after="0" w:line="240" w:lineRule="auto"/>
+        <w:ind w:firstLine="709"/>
+        <w:jc w:val="both"/>
+        <w:rPr>
+          <w:rFonts w:ascii="Times New Roman" w:eastAsia="Arial" w:hAnsi="Times New Roman" w:cs="Times New Roman"/>
+          <w:color w:val="000000"/>
+          <w:sz w:val="28"/>
+          <w:szCs w:val="28"/>
+        </w:rPr>
+      </w:pPr>
+      <w:r>
+        <w:rPr>
+          <w:rFonts w:ascii="Times New Roman" w:eastAsia="Arial" w:hAnsi="Times New Roman" w:cs="Times New Roman"/>
+          <w:color w:val="000000"/>
+          <w:sz w:val="28"/>
+          <w:szCs w:val="28"/>
+        </w:rPr>
+        <w:t>Алгоритм шифрования следующий:</w:t>
+      </w:r>
+    </w:p>
+    <w:p>
+      <w:pPr>
+        <w:keepLines/>
+        <w:spacing w:after="0" w:line="240" w:lineRule="auto"/>
+        <w:ind w:firstLine="709"/>
+        <w:jc w:val="both"/>
+        <w:rPr>
+          <w:rFonts w:ascii="Times New Roman" w:eastAsia="Arial" w:hAnsi="Times New Roman" w:cs="Times New Roman"/>
+          <w:color w:val="000000"/>
+          <w:sz w:val="28"/>
+          <w:szCs w:val="28"/>
+        </w:rPr>
+      </w:pPr>
+      <w:r>
+        <w:rPr>
+          <w:rFonts w:ascii="Times New Roman" w:eastAsia="Arial" w:hAnsi="Times New Roman" w:cs="Times New Roman"/>
+          <w:color w:val="000000"/>
+          <w:sz w:val="28"/>
+          <w:szCs w:val="28"/>
+        </w:rPr>
+        <w:t xml:space="preserve">1 Установить </w:t>
+      </w:r>
+      <w:r>
+        <w:rPr>
+          <w:rFonts w:ascii="Cambria Math" w:eastAsia="Arial" w:hAnsi="Cambria Math" w:cs="Cambria Math"/>
+          <w:color w:val="000000"/>
+          <w:sz w:val="28"/>
+          <w:szCs w:val="28"/>
+        </w:rPr>
+        <w:t>𝑌</w:t>
+      </w:r>
+      <w:r>
+        <w:rPr>
+          <w:rFonts w:ascii="Times New Roman" w:eastAsia="Arial" w:hAnsi="Times New Roman" w:cs="Times New Roman"/>
+          <w:color w:val="000000"/>
+          <w:sz w:val="28"/>
+          <w:szCs w:val="28"/>
+        </w:rPr>
+        <w:t xml:space="preserve">0 ← </w:t>
+      </w:r>
+      <w:r>
+        <w:rPr>
+          <w:rFonts w:ascii="Cambria Math" w:eastAsia="Arial" w:hAnsi="Cambria Math" w:cs="Cambria Math"/>
+          <w:color w:val="000000"/>
+          <w:sz w:val="28"/>
+          <w:szCs w:val="28"/>
+        </w:rPr>
+        <w:t>𝑆</w:t>
+      </w:r>
+      <w:r>
+        <w:rPr>
+          <w:rFonts w:ascii="Times New Roman" w:eastAsia="Arial" w:hAnsi="Times New Roman" w:cs="Times New Roman"/>
+          <w:color w:val="000000"/>
+          <w:sz w:val="28"/>
+          <w:szCs w:val="28"/>
+        </w:rPr>
+        <w:t>.</w:t>
+      </w:r>
+    </w:p>
+    <w:p>
+      <w:pPr>
+        <w:keepLines/>
+        <w:spacing w:after="0" w:line="240" w:lineRule="auto"/>
+        <w:ind w:firstLine="709"/>
+        <w:jc w:val="both"/>
+        <w:rPr>
+          <w:rFonts w:ascii="Times New Roman" w:eastAsia="Arial" w:hAnsi="Times New Roman" w:cs="Times New Roman"/>
+          <w:color w:val="000000"/>
+          <w:sz w:val="28"/>
+          <w:szCs w:val="28"/>
+        </w:rPr>
+      </w:pPr>
+      <w:r>
+        <w:rPr>
+          <w:rFonts w:ascii="Times New Roman" w:eastAsia="Arial" w:hAnsi="Times New Roman" w:cs="Times New Roman"/>
+          <w:color w:val="000000"/>
+          <w:sz w:val="28"/>
+          <w:szCs w:val="28"/>
+        </w:rPr>
+        <w:t xml:space="preserve">2 Для </w:t>
+      </w:r>
+      <w:r>
+        <w:rPr>
+          <w:rFonts w:ascii="Cambria Math" w:eastAsia="Arial" w:hAnsi="Cambria Math" w:cs="Cambria Math"/>
+          <w:color w:val="000000"/>
+          <w:sz w:val="28"/>
+          <w:szCs w:val="28"/>
+        </w:rPr>
+        <w:t>𝑖</w:t>
+      </w:r>
+      <w:r>
+        <w:rPr>
+          <w:rFonts w:ascii="Times New Roman" w:eastAsia="Arial" w:hAnsi="Times New Roman" w:cs="Times New Roman"/>
+          <w:color w:val="000000"/>
+          <w:sz w:val="28"/>
+          <w:szCs w:val="28"/>
+        </w:rPr>
+        <w:t xml:space="preserve"> = 1, 2, </w:t>
+      </w:r>
+      <w:r>
+        <w:rPr>
+          <w:rFonts w:ascii="Times New Roman" w:eastAsia="Arial" w:hAnsi="Times New Roman" w:cs="Times New Roman"/>
+          <w:color w:val="000000"/>
+          <w:sz w:val="28"/>
+          <w:szCs w:val="28"/>
+        </w:rPr>
+        <w:t>…</w:t>
+      </w:r>
+      <w:r>
+        <w:rPr>
+          <w:rFonts w:ascii="Times New Roman" w:eastAsia="Arial" w:hAnsi="Times New Roman" w:cs="Times New Roman"/>
+          <w:color w:val="000000"/>
+          <w:sz w:val="28"/>
+          <w:szCs w:val="28"/>
+        </w:rPr>
+        <w:t xml:space="preserve"> , </w:t>
+      </w:r>
+      <w:r>
+        <w:rPr>
+          <w:rFonts w:ascii="Cambria Math" w:eastAsia="Arial" w:hAnsi="Cambria Math" w:cs="Cambria Math"/>
+          <w:color w:val="000000"/>
+          <w:sz w:val="28"/>
+          <w:szCs w:val="28"/>
+        </w:rPr>
+        <w:t>𝑛</w:t>
+      </w:r>
+      <w:r>
+        <w:rPr>
+          <w:rFonts w:ascii="Times New Roman" w:eastAsia="Arial" w:hAnsi="Times New Roman" w:cs="Times New Roman"/>
+          <w:color w:val="000000"/>
+          <w:sz w:val="28"/>
+          <w:szCs w:val="28"/>
+        </w:rPr>
+        <w:t xml:space="preserve"> выполнить: </w:t>
+      </w:r>
+      <w:r>
+        <w:rPr>
+          <w:rFonts w:ascii="Cambria Math" w:eastAsia="Arial" w:hAnsi="Cambria Math" w:cs="Cambria Math"/>
+          <w:color w:val="000000"/>
+          <w:sz w:val="28"/>
+          <w:szCs w:val="28"/>
+        </w:rPr>
+        <w:t>𝑌𝑖</w:t>
+      </w:r>
+      <w:r>
+        <w:rPr>
+          <w:rFonts w:ascii="Times New Roman" w:eastAsia="Arial" w:hAnsi="Times New Roman" w:cs="Times New Roman"/>
+          <w:color w:val="000000"/>
+          <w:sz w:val="28"/>
+          <w:szCs w:val="28"/>
+        </w:rPr>
+        <w:t xml:space="preserve"> ← </w:t>
+      </w:r>
+      <w:r>
+        <w:rPr>
+          <w:rFonts w:ascii="Cambria Math" w:eastAsia="Arial" w:hAnsi="Cambria Math" w:cs="Cambria Math"/>
+          <w:color w:val="000000"/>
+          <w:sz w:val="28"/>
+          <w:szCs w:val="28"/>
+        </w:rPr>
+        <w:t>𝑋𝑖</w:t>
+      </w:r>
+      <w:r>
+        <w:rPr>
+          <w:rFonts w:ascii="Times New Roman" w:eastAsia="Arial" w:hAnsi="Times New Roman" w:cs="Times New Roman"/>
+          <w:color w:val="000000"/>
+          <w:sz w:val="28"/>
+          <w:szCs w:val="28"/>
+        </w:rPr>
+        <w:t xml:space="preserve"> </w:t>
+      </w:r>
+      <w:r>
+        <w:rPr>
+          <w:rFonts w:ascii="Cambria Math" w:eastAsia="Arial" w:hAnsi="Cambria Math" w:cs="Cambria Math"/>
+          <w:color w:val="000000"/>
+          <w:sz w:val="28"/>
+          <w:szCs w:val="28"/>
+        </w:rPr>
+        <w:t>⊕</w:t>
+      </w:r>
+      <w:r>
+        <w:rPr>
+          <w:rFonts w:ascii="Times New Roman" w:eastAsia="Arial" w:hAnsi="Times New Roman" w:cs="Times New Roman"/>
+          <w:color w:val="000000"/>
+          <w:sz w:val="28"/>
+          <w:szCs w:val="28"/>
+        </w:rPr>
+        <w:t xml:space="preserve"> </w:t>
+      </w:r>
+      <w:r>
+        <w:rPr>
+          <w:rFonts w:ascii="Cambria Math" w:eastAsia="Arial" w:hAnsi="Cambria Math" w:cs="Cambria Math"/>
+          <w:color w:val="000000"/>
+          <w:sz w:val="28"/>
+          <w:szCs w:val="28"/>
+        </w:rPr>
+        <w:t>𝐿</w:t>
+      </w:r>
+      <w:r>
+        <w:rPr>
+          <w:rFonts w:ascii="Times New Roman" w:eastAsia="Arial" w:hAnsi="Times New Roman" w:cs="Times New Roman"/>
+          <w:color w:val="000000"/>
+          <w:sz w:val="28"/>
+          <w:szCs w:val="28"/>
+        </w:rPr>
+        <w:t>|</w:t>
+      </w:r>
+      <w:r>
+        <w:rPr>
+          <w:rFonts w:ascii="Cambria Math" w:eastAsia="Arial" w:hAnsi="Cambria Math" w:cs="Cambria Math"/>
+          <w:color w:val="000000"/>
+          <w:sz w:val="28"/>
+          <w:szCs w:val="28"/>
+        </w:rPr>
+        <w:t>𝑋𝑖</w:t>
+      </w:r>
+      <w:r>
+        <w:rPr>
+          <w:rFonts w:ascii="Times New Roman" w:eastAsia="Arial" w:hAnsi="Times New Roman" w:cs="Times New Roman"/>
+          <w:color w:val="000000"/>
+          <w:sz w:val="28"/>
+          <w:szCs w:val="28"/>
+        </w:rPr>
+        <w:t>|(</w:t>
+      </w:r>
+      <w:r>
+        <w:rPr>
+          <w:rFonts w:ascii="Cambria Math" w:eastAsia="Arial" w:hAnsi="Cambria Math" w:cs="Cambria Math"/>
+          <w:color w:val="000000"/>
+          <w:sz w:val="28"/>
+          <w:szCs w:val="28"/>
+        </w:rPr>
+        <w:t>𝐹𝜃</w:t>
+      </w:r>
+      <w:r>
+        <w:rPr>
+          <w:rFonts w:ascii="Times New Roman" w:eastAsia="Arial" w:hAnsi="Times New Roman" w:cs="Times New Roman"/>
+          <w:color w:val="000000"/>
+          <w:sz w:val="28"/>
+          <w:szCs w:val="28"/>
+        </w:rPr>
+        <w:t>(</w:t>
+      </w:r>
+      <w:r>
+        <w:rPr>
+          <w:rFonts w:ascii="Cambria Math" w:eastAsia="Arial" w:hAnsi="Cambria Math" w:cs="Cambria Math"/>
+          <w:color w:val="000000"/>
+          <w:sz w:val="28"/>
+          <w:szCs w:val="28"/>
+        </w:rPr>
+        <w:t>𝑌𝑖</w:t>
+      </w:r>
+      <w:r>
+        <w:rPr>
+          <w:rFonts w:ascii="Times New Roman" w:eastAsia="Arial" w:hAnsi="Times New Roman" w:cs="Times New Roman"/>
+          <w:color w:val="000000"/>
+          <w:sz w:val="28"/>
+          <w:szCs w:val="28"/>
+        </w:rPr>
+        <w:t>−1)).</w:t>
+      </w:r>
+    </w:p>
+    <w:p>
+      <w:pPr>
+        <w:keepLines/>
+        <w:spacing w:after="0" w:line="240" w:lineRule="auto"/>
+        <w:ind w:firstLine="709"/>
+        <w:jc w:val="both"/>
+        <w:rPr>
+          <w:rFonts w:ascii="Times New Roman" w:eastAsia="Arial" w:hAnsi="Times New Roman" w:cs="Times New Roman"/>
+          <w:color w:val="000000"/>
+          <w:sz w:val="28"/>
+          <w:szCs w:val="28"/>
+        </w:rPr>
+      </w:pPr>
+      <w:r>
+        <w:rPr>
+          <w:rFonts w:ascii="Times New Roman" w:eastAsia="Arial" w:hAnsi="Times New Roman" w:cs="Times New Roman"/>
+          <w:color w:val="000000"/>
+          <w:sz w:val="28"/>
+          <w:szCs w:val="28"/>
+        </w:rPr>
+        <w:t xml:space="preserve">3 Установить </w:t>
+      </w:r>
+      <w:r>
+        <w:rPr>
+          <w:rFonts w:ascii="Cambria Math" w:eastAsia="Arial" w:hAnsi="Cambria Math" w:cs="Cambria Math"/>
+          <w:color w:val="000000"/>
+          <w:sz w:val="28"/>
+          <w:szCs w:val="28"/>
+        </w:rPr>
+        <w:t>𝑌</w:t>
+      </w:r>
+      <w:r>
+        <w:rPr>
+          <w:rFonts w:ascii="Times New Roman" w:eastAsia="Arial" w:hAnsi="Times New Roman" w:cs="Times New Roman"/>
+          <w:color w:val="000000"/>
+          <w:sz w:val="28"/>
+          <w:szCs w:val="28"/>
+        </w:rPr>
+        <w:t xml:space="preserve"> ← </w:t>
+      </w:r>
+      <w:r>
+        <w:rPr>
+          <w:rFonts w:ascii="Cambria Math" w:eastAsia="Arial" w:hAnsi="Cambria Math" w:cs="Cambria Math"/>
+          <w:color w:val="000000"/>
+          <w:sz w:val="28"/>
+          <w:szCs w:val="28"/>
+        </w:rPr>
+        <w:t>𝑌</w:t>
+      </w:r>
+      <w:r>
+        <w:rPr>
+          <w:rFonts w:ascii="Times New Roman" w:eastAsia="Arial" w:hAnsi="Times New Roman" w:cs="Times New Roman"/>
+          <w:color w:val="000000"/>
+          <w:sz w:val="28"/>
+          <w:szCs w:val="28"/>
+        </w:rPr>
+        <w:t xml:space="preserve">1 ‖ </w:t>
+      </w:r>
+      <w:r>
+        <w:rPr>
+          <w:rFonts w:ascii="Cambria Math" w:eastAsia="Arial" w:hAnsi="Cambria Math" w:cs="Cambria Math"/>
+          <w:color w:val="000000"/>
+          <w:sz w:val="28"/>
+          <w:szCs w:val="28"/>
+        </w:rPr>
+        <w:t>𝑌</w:t>
+      </w:r>
+      <w:r>
+        <w:rPr>
+          <w:rFonts w:ascii="Times New Roman" w:eastAsia="Arial" w:hAnsi="Times New Roman" w:cs="Times New Roman"/>
+          <w:color w:val="000000"/>
+          <w:sz w:val="28"/>
+          <w:szCs w:val="28"/>
+        </w:rPr>
+        <w:t xml:space="preserve">2 ‖ . . . ‖ </w:t>
+      </w:r>
+      <w:r>
+        <w:rPr>
+          <w:rFonts w:ascii="Cambria Math" w:eastAsia="Arial" w:hAnsi="Cambria Math" w:cs="Cambria Math"/>
+          <w:color w:val="000000"/>
+          <w:sz w:val="28"/>
+          <w:szCs w:val="28"/>
+        </w:rPr>
+        <w:t>𝑌𝑛</w:t>
+      </w:r>
+      <w:r>
+        <w:rPr>
+          <w:rFonts w:ascii="Times New Roman" w:eastAsia="Arial" w:hAnsi="Times New Roman" w:cs="Times New Roman"/>
+          <w:color w:val="000000"/>
+          <w:sz w:val="28"/>
+          <w:szCs w:val="28"/>
+        </w:rPr>
+        <w:t>.</w:t>
+      </w:r>
+    </w:p>
+    <w:p>
+      <w:pPr>
+        <w:keepLines/>
+        <w:spacing w:after="0" w:line="240" w:lineRule="auto"/>
+        <w:ind w:firstLine="709"/>
+        <w:jc w:val="both"/>
+        <w:rPr>
+          <w:rFonts w:ascii="Times New Roman" w:eastAsia="Arial" w:hAnsi="Times New Roman" w:cs="Times New Roman"/>
+          <w:color w:val="000000"/>
+          <w:sz w:val="28"/>
+          <w:szCs w:val="28"/>
+        </w:rPr>
+      </w:pPr>
+      <w:r>
+        <w:rPr>
+          <w:rFonts w:ascii="Times New Roman" w:eastAsia="Arial" w:hAnsi="Times New Roman" w:cs="Times New Roman"/>
+          <w:color w:val="000000"/>
+          <w:sz w:val="28"/>
+          <w:szCs w:val="28"/>
+        </w:rPr>
+        <w:t xml:space="preserve">4 Возвратить </w:t>
+      </w:r>
+      <w:r>
+        <w:rPr>
+          <w:rFonts w:ascii="Cambria Math" w:eastAsia="Arial" w:hAnsi="Cambria Math" w:cs="Cambria Math"/>
+          <w:color w:val="000000"/>
+          <w:sz w:val="28"/>
+          <w:szCs w:val="28"/>
+        </w:rPr>
+        <w:t>𝑌</w:t>
+      </w:r>
+      <w:r>
+        <w:rPr>
+          <w:rFonts w:ascii="Times New Roman" w:eastAsia="Arial" w:hAnsi="Times New Roman" w:cs="Times New Roman"/>
+          <w:color w:val="000000"/>
+          <w:sz w:val="28"/>
+          <w:szCs w:val="28"/>
+        </w:rPr>
+        <w:t xml:space="preserve"> .</w:t>
+      </w:r>
+    </w:p>
+    <w:p>
+      <w:pPr>
+        <w:keepLines/>
+        <w:spacing w:after="0" w:line="240" w:lineRule="auto"/>
+        <w:ind w:firstLine="709"/>
+        <w:jc w:val="both"/>
+        <w:rPr>
+          <w:rFonts w:ascii="Times New Roman" w:eastAsia="Arial" w:hAnsi="Times New Roman" w:cs="Times New Roman"/>
+          <w:color w:val="000000"/>
+          <w:sz w:val="28"/>
+          <w:szCs w:val="28"/>
+        </w:rPr>
+      </w:pPr>
+      <w:r>
+        <w:rPr>
+          <w:rFonts w:ascii="Times New Roman" w:eastAsia="Arial" w:hAnsi="Times New Roman" w:cs="Times New Roman"/>
+          <w:color w:val="000000"/>
+          <w:sz w:val="28"/>
+          <w:szCs w:val="28"/>
+        </w:rPr>
+        <w:t>Расшифрование в режиме гаммирования с обратной связью происходит аналогично процессу шифрования, за исключением того, что шифротекст используется для восстановления исходных данных. Начальным значением также служит синхропосылка S, и дальнейшие шаги включают те же операции, что и при шифровании, но с использованием полученного шифротекста.</w:t>
+      </w:r>
+    </w:p>
+    <w:p>
+      <w:pPr>
+        <w:ind w:firstLine="709"/>
+        <w:rPr>
+          <w:rFonts w:ascii="Times New Roman" w:eastAsia="Arial" w:hAnsi="Times New Roman" w:cs="Times New Roman"/>
+          <w:b/>
+          <w:bCs/>
+          <w:color w:val="000000"/>
+          <w:sz w:val="32"/>
+          <w:szCs w:val="32"/>
+        </w:rPr>
+      </w:pPr>
+      <w:bookmarkStart w:id="3" w:name="_Toc157722975"/>
+      <w:r>
+        <w:rPr>
+          <w:rFonts w:ascii="Times New Roman" w:eastAsia="Arial" w:hAnsi="Times New Roman" w:cs="Times New Roman"/>
+          <w:color w:val="000000"/>
+          <w:sz w:val="28"/>
+          <w:szCs w:val="28"/>
+        </w:rPr>
+        <w:t>Режим гаммирования с обратной связью по стандарту СТБ 34.101.31-2011 обеспечивает высокий уровень криптостойкости при шифровании потоков данных и сообщений. Это делает его удобным для применения в ситуациях, где данные передаются небольшими блоками, а также для работы с файлами произвольной длины.</w:t>
+      </w:r>
+      <w:r>
+        <w:rPr>
+          <w:rFonts w:ascii="Times New Roman" w:eastAsia="Arial" w:hAnsi="Times New Roman" w:cs="Times New Roman"/>
+          <w:b/>
+          <w:bCs/>
+          <w:color w:val="000000"/>
+        </w:rPr>
+        <w:br w:type="page"/>
+      </w:r>
+    </w:p>
+    <w:p>
+      <w:pPr>
+        <w:pStyle w:val="1"/>
+        <w:spacing w:before="0" w:line="240" w:lineRule="auto"/>
+        <w:ind w:firstLine="709"/>
+        <w:jc w:val="both"/>
+        <w:rPr>
+          <w:rFonts w:ascii="Times New Roman" w:eastAsia="Arial" w:hAnsi="Times New Roman" w:cs="Times New Roman"/>
+          <w:b/>
+          <w:bCs/>
+          <w:color w:val="000000"/>
+        </w:rPr>
+      </w:pPr>
+      <w:r>
+        <w:rPr>
+          <w:rFonts w:ascii="Times New Roman" w:eastAsia="Arial" w:hAnsi="Times New Roman" w:cs="Times New Roman"/>
+          <w:b/>
+          <w:bCs/>
+          <w:color w:val="000000"/>
+        </w:rPr>
+        <w:lastRenderedPageBreak/>
+        <w:t>3</w:t>
+      </w:r>
+      <w:r>
+        <w:rPr>
+          <w:rFonts w:ascii="Times New Roman" w:eastAsia="Arial" w:hAnsi="Times New Roman" w:cs="Times New Roman"/>
+          <w:b/>
+          <w:bCs/>
+          <w:color w:val="000000"/>
+        </w:rPr>
+        <w:t> </w:t>
+      </w:r>
+      <w:r>
+        <w:rPr>
+          <w:rFonts w:ascii="Times New Roman" w:eastAsia="Arial" w:hAnsi="Times New Roman" w:cs="Times New Roman"/>
+          <w:b/>
+          <w:bCs/>
+          <w:color w:val="000000"/>
+        </w:rPr>
+        <w:t>РЕЗУЛЬТАТЫ ВЫПОЛНЕНИЯ ЛАБОРАТОРНОЙ</w:t>
+      </w:r>
+      <w:r>
+        <w:rPr>
+          <w:rFonts w:ascii="Times New Roman" w:eastAsia="Arial" w:hAnsi="Times New Roman" w:cs="Times New Roman"/>
+          <w:b/>
+          <w:bCs/>
+          <w:color w:val="000000"/>
+        </w:rPr>
+        <w:t xml:space="preserve"> </w:t>
+      </w:r>
+      <w:r>
+        <w:rPr>
+          <w:rFonts w:ascii="Times New Roman" w:eastAsia="Arial" w:hAnsi="Times New Roman" w:cs="Times New Roman"/>
+          <w:b/>
+          <w:bCs/>
+          <w:color w:val="000000"/>
+        </w:rPr>
+        <w:br/>
+        <w:t>            </w:t>
+      </w:r>
+      <w:r>
+        <w:rPr>
+          <w:rFonts w:ascii="Times New Roman" w:eastAsia="Arial" w:hAnsi="Times New Roman" w:cs="Times New Roman"/>
+          <w:b/>
+          <w:bCs/>
+          <w:color w:val="000000"/>
+        </w:rPr>
+        <w:t>РАБОТЫ</w:t>
+      </w:r>
+      <w:bookmarkEnd w:id="3"/>
+    </w:p>
+    <w:p>
+      <w:pPr>
+        <w:keepLines/>
+        <w:spacing w:after="0" w:line="240" w:lineRule="auto"/>
+        <w:ind w:firstLine="709"/>
+        <w:jc w:val="both"/>
+        <w:rPr>
+          <w:rFonts w:ascii="Times New Roman" w:eastAsia="Arial" w:hAnsi="Times New Roman" w:cs="Times New Roman"/>
+          <w:color w:val="000000"/>
+          <w:sz w:val="28"/>
+          <w:szCs w:val="28"/>
+        </w:rPr>
+      </w:pPr>
+    </w:p>
+    <w:p>
+      <w:pPr>
+        <w:keepLines/>
+        <w:spacing w:after="0" w:line="240" w:lineRule="auto"/>
+        <w:ind w:firstLine="709"/>
+        <w:jc w:val="both"/>
+        <w:rPr>
+          <w:rFonts w:ascii="Times New Roman" w:eastAsia="Arial" w:hAnsi="Times New Roman" w:cs="Times New Roman"/>
+          <w:color w:val="000000"/>
+          <w:sz w:val="28"/>
+          <w:szCs w:val="28"/>
+        </w:rPr>
+      </w:pPr>
+      <w:r>
+        <w:rPr>
+          <w:rFonts w:ascii="Times New Roman" w:eastAsia="Arial" w:hAnsi="Times New Roman" w:cs="Times New Roman"/>
+          <w:color w:val="000000"/>
+          <w:sz w:val="28"/>
+          <w:szCs w:val="28"/>
+        </w:rPr>
+        <w:t xml:space="preserve">В ходе выполнения лабораторной </w:t>
+      </w:r>
+      <w:r>
+        <w:rPr>
+          <w:rFonts w:ascii="Times New Roman" w:eastAsia="Arial" w:hAnsi="Times New Roman" w:cs="Times New Roman"/>
+          <w:color w:val="000000"/>
+          <w:sz w:val="28"/>
+          <w:szCs w:val="28"/>
+        </w:rPr>
+        <w:t xml:space="preserve">было </w:t>
+      </w:r>
+      <w:r>
+        <w:rPr>
+          <w:rFonts w:ascii="Times New Roman" w:eastAsia="Arial" w:hAnsi="Times New Roman" w:cs="Times New Roman"/>
+          <w:color w:val="000000"/>
+          <w:sz w:val="28"/>
+          <w:szCs w:val="28"/>
+        </w:rPr>
+        <w:t xml:space="preserve">реализовано программное средство шифрования и дешифрования текстовых файлов при помощи </w:t>
+      </w:r>
+      <w:r>
+        <w:rPr>
+          <w:rFonts w:ascii="Times New Roman" w:hAnsi="Times New Roman" w:cs="Times New Roman"/>
+          <w:sz w:val="28"/>
+          <w:szCs w:val="28"/>
+        </w:rPr>
+        <w:t>СТБ 34.101.31-2011</w:t>
+      </w:r>
+      <w:r>
+        <w:rPr>
+          <w:rFonts w:ascii="Times New Roman" w:hAnsi="Times New Roman" w:cs="Times New Roman"/>
+          <w:sz w:val="28"/>
+          <w:szCs w:val="28"/>
+        </w:rPr>
+        <w:t xml:space="preserve"> </w:t>
+      </w:r>
+      <w:r>
+        <w:rPr>
+          <w:rFonts w:ascii="Times New Roman" w:eastAsia="Arial" w:hAnsi="Times New Roman" w:cs="Times New Roman"/>
+          <w:color w:val="000000"/>
+          <w:sz w:val="28"/>
+          <w:szCs w:val="28"/>
+        </w:rPr>
+        <w:t xml:space="preserve">в режиме </w:t>
+      </w:r>
+      <w:r>
+        <w:rPr>
+          <w:rFonts w:ascii="Times New Roman" w:eastAsia="Arial" w:hAnsi="Times New Roman" w:cs="Times New Roman"/>
+          <w:color w:val="000000"/>
+          <w:sz w:val="28"/>
+          <w:szCs w:val="28"/>
+        </w:rPr>
+        <w:t>гаммирования с обратной связью</w:t>
+      </w:r>
+      <w:r>
+        <w:rPr>
+          <w:rFonts w:ascii="Times New Roman" w:eastAsia="Arial" w:hAnsi="Times New Roman" w:cs="Times New Roman"/>
+          <w:color w:val="000000"/>
+          <w:sz w:val="28"/>
+          <w:szCs w:val="28"/>
+        </w:rPr>
+        <w:t>.</w:t>
+      </w:r>
+    </w:p>
+    <w:p>
+      <w:pPr>
+        <w:keepLines/>
+        <w:spacing w:after="0" w:line="240" w:lineRule="auto"/>
+        <w:ind w:firstLine="709"/>
+        <w:jc w:val="both"/>
+        <w:rPr>
+          <w:rFonts w:ascii="Times New Roman" w:eastAsia="Arial" w:hAnsi="Times New Roman" w:cs="Times New Roman"/>
+          <w:color w:val="000000"/>
+          <w:sz w:val="28"/>
+          <w:szCs w:val="28"/>
+        </w:rPr>
+      </w:pPr>
+      <w:r>
+        <w:rPr>
+          <w:rFonts w:ascii="Times New Roman" w:eastAsia="Arial" w:hAnsi="Times New Roman" w:cs="Times New Roman"/>
+          <w:color w:val="000000"/>
+          <w:sz w:val="28"/>
+          <w:szCs w:val="28"/>
+        </w:rPr>
+        <w:t xml:space="preserve">Начальный текст находится в файле </w:t>
+      </w:r>
+      <w:r>
+        <w:rPr>
+          <w:rFonts w:ascii="Times New Roman" w:eastAsia="Arial" w:hAnsi="Times New Roman" w:cs="Times New Roman"/>
+          <w:color w:val="000000"/>
+          <w:sz w:val="28"/>
+          <w:szCs w:val="28"/>
+          <w:lang w:val="pl-PL"/>
+        </w:rPr>
+        <w:t>input</w:t>
+      </w:r>
+      <w:r>
+        <w:rPr>
+          <w:rFonts w:ascii="Times New Roman" w:eastAsia="Arial" w:hAnsi="Times New Roman" w:cs="Times New Roman"/>
+          <w:color w:val="000000"/>
+          <w:sz w:val="28"/>
+          <w:szCs w:val="28"/>
+        </w:rPr>
+        <w:t>.</w:t>
+      </w:r>
+      <w:r>
+        <w:rPr>
+          <w:rFonts w:ascii="Times New Roman" w:eastAsia="Arial" w:hAnsi="Times New Roman" w:cs="Times New Roman"/>
+          <w:color w:val="000000"/>
+          <w:sz w:val="28"/>
+          <w:szCs w:val="28"/>
+          <w:lang w:val="pl-PL"/>
+        </w:rPr>
+        <w:t>txt</w:t>
+      </w:r>
+      <w:r>
+        <w:rPr>
+          <w:rFonts w:ascii="Times New Roman" w:eastAsia="Arial" w:hAnsi="Times New Roman" w:cs="Times New Roman"/>
+          <w:color w:val="000000"/>
+          <w:sz w:val="28"/>
+          <w:szCs w:val="28"/>
+        </w:rPr>
+        <w:t xml:space="preserve">. После шифрования зашифрованная информация помещается в файл </w:t>
+      </w:r>
+      <w:r>
+        <w:rPr>
+          <w:rFonts w:ascii="Times New Roman" w:eastAsia="Arial" w:hAnsi="Times New Roman" w:cs="Times New Roman"/>
+          <w:color w:val="000000"/>
+          <w:sz w:val="28"/>
+          <w:szCs w:val="28"/>
+          <w:lang w:val="en-US"/>
+        </w:rPr>
+        <w:t>encrypted</w:t>
+      </w:r>
+      <w:r>
+        <w:rPr>
+          <w:rFonts w:ascii="Times New Roman" w:eastAsia="Arial" w:hAnsi="Times New Roman" w:cs="Times New Roman"/>
+          <w:color w:val="000000"/>
+          <w:sz w:val="28"/>
+          <w:szCs w:val="28"/>
+        </w:rPr>
+        <w:t>.</w:t>
+      </w:r>
+      <w:r>
+        <w:rPr>
+          <w:rFonts w:ascii="Times New Roman" w:eastAsia="Arial" w:hAnsi="Times New Roman" w:cs="Times New Roman"/>
+          <w:color w:val="000000"/>
+          <w:sz w:val="28"/>
+          <w:szCs w:val="28"/>
+          <w:lang w:val="en-US"/>
+        </w:rPr>
+        <w:t>txt</w:t>
+      </w:r>
+      <w:r>
+        <w:rPr>
+          <w:rFonts w:ascii="Times New Roman" w:eastAsia="Arial" w:hAnsi="Times New Roman" w:cs="Times New Roman"/>
+          <w:color w:val="000000"/>
+          <w:sz w:val="28"/>
+          <w:szCs w:val="28"/>
+        </w:rPr>
+        <w:t xml:space="preserve">. </w:t>
+      </w:r>
+      <w:r>
+        <w:rPr>
+          <w:rFonts w:ascii="Times New Roman" w:eastAsia="Arial" w:hAnsi="Times New Roman" w:cs="Times New Roman"/>
+          <w:color w:val="000000"/>
+          <w:sz w:val="28"/>
+          <w:szCs w:val="28"/>
+        </w:rPr>
+        <w:t>П</w:t>
+      </w:r>
+      <w:r>
+        <w:rPr>
+          <w:rFonts w:ascii="Times New Roman" w:eastAsia="Arial" w:hAnsi="Times New Roman" w:cs="Times New Roman"/>
+          <w:color w:val="000000"/>
+          <w:sz w:val="28"/>
+          <w:szCs w:val="28"/>
+        </w:rPr>
+        <w:t>осле дешифр</w:t>
+      </w:r>
+      <w:r>
+        <w:rPr>
+          <w:rFonts w:ascii="Times New Roman" w:eastAsia="Arial" w:hAnsi="Times New Roman" w:cs="Times New Roman"/>
+          <w:color w:val="000000"/>
+          <w:sz w:val="28"/>
+          <w:szCs w:val="28"/>
+        </w:rPr>
+        <w:t>ования</w:t>
+      </w:r>
+      <w:r>
+        <w:rPr>
+          <w:rFonts w:ascii="Times New Roman" w:eastAsia="Arial" w:hAnsi="Times New Roman" w:cs="Times New Roman"/>
+          <w:color w:val="000000"/>
+          <w:sz w:val="28"/>
+          <w:szCs w:val="28"/>
+        </w:rPr>
+        <w:t xml:space="preserve"> из файла </w:t>
+      </w:r>
+      <w:r>
+        <w:rPr>
+          <w:rFonts w:ascii="Times New Roman" w:eastAsia="Arial" w:hAnsi="Times New Roman" w:cs="Times New Roman"/>
+          <w:color w:val="000000"/>
+          <w:sz w:val="28"/>
+          <w:szCs w:val="28"/>
+          <w:lang w:val="en-US"/>
+        </w:rPr>
+        <w:t>encrypted</w:t>
+      </w:r>
+      <w:r>
+        <w:rPr>
+          <w:rFonts w:ascii="Times New Roman" w:eastAsia="Arial" w:hAnsi="Times New Roman" w:cs="Times New Roman"/>
+          <w:color w:val="000000"/>
+          <w:sz w:val="28"/>
+          <w:szCs w:val="28"/>
+        </w:rPr>
+        <w:t>.</w:t>
+      </w:r>
+      <w:r>
+        <w:rPr>
+          <w:rFonts w:ascii="Times New Roman" w:eastAsia="Arial" w:hAnsi="Times New Roman" w:cs="Times New Roman"/>
+          <w:color w:val="000000"/>
+          <w:sz w:val="28"/>
+          <w:szCs w:val="28"/>
+          <w:lang w:val="en-US"/>
+        </w:rPr>
+        <w:t>txt</w:t>
+      </w:r>
+      <w:r>
+        <w:rPr>
+          <w:rFonts w:ascii="Times New Roman" w:eastAsia="Arial" w:hAnsi="Times New Roman" w:cs="Times New Roman"/>
+          <w:color w:val="000000"/>
+          <w:sz w:val="28"/>
+          <w:szCs w:val="28"/>
+        </w:rPr>
+        <w:t xml:space="preserve"> </w:t>
+      </w:r>
+      <w:r>
+        <w:rPr>
+          <w:rFonts w:ascii="Times New Roman" w:eastAsia="Arial" w:hAnsi="Times New Roman" w:cs="Times New Roman"/>
+          <w:color w:val="000000"/>
+          <w:sz w:val="28"/>
+          <w:szCs w:val="28"/>
+        </w:rPr>
+        <w:t>информация</w:t>
+      </w:r>
+      <w:r>
+        <w:rPr>
+          <w:rFonts w:ascii="Times New Roman" w:eastAsia="Arial" w:hAnsi="Times New Roman" w:cs="Times New Roman"/>
+          <w:color w:val="000000"/>
+          <w:sz w:val="28"/>
+          <w:szCs w:val="28"/>
+        </w:rPr>
+        <w:t xml:space="preserve"> помещается в файл </w:t>
+      </w:r>
+      <w:r>
+        <w:rPr>
+          <w:rFonts w:ascii="Times New Roman" w:eastAsia="Arial" w:hAnsi="Times New Roman" w:cs="Times New Roman"/>
+          <w:color w:val="000000"/>
+          <w:sz w:val="28"/>
+          <w:szCs w:val="28"/>
+          <w:lang w:val="en-US"/>
+        </w:rPr>
+        <w:t>decrypted</w:t>
+      </w:r>
+      <w:r>
+        <w:rPr>
+          <w:rFonts w:ascii="Times New Roman" w:eastAsia="Arial" w:hAnsi="Times New Roman" w:cs="Times New Roman"/>
+          <w:color w:val="000000"/>
+          <w:sz w:val="28"/>
+          <w:szCs w:val="28"/>
+        </w:rPr>
+        <w:t>.</w:t>
+      </w:r>
+      <w:r>
+        <w:rPr>
+          <w:rFonts w:ascii="Times New Roman" w:eastAsia="Arial" w:hAnsi="Times New Roman" w:cs="Times New Roman"/>
+          <w:color w:val="000000"/>
+          <w:sz w:val="28"/>
+          <w:szCs w:val="28"/>
+          <w:lang w:val="en-US"/>
+        </w:rPr>
+        <w:t>txt</w:t>
+      </w:r>
+      <w:r>
+        <w:rPr>
+          <w:rFonts w:ascii="Times New Roman" w:eastAsia="Arial" w:hAnsi="Times New Roman" w:cs="Times New Roman"/>
+          <w:color w:val="000000"/>
+          <w:sz w:val="28"/>
+          <w:szCs w:val="28"/>
+        </w:rPr>
+        <w:t>.</w:t>
+      </w:r>
+      <w:r>
+        <w:rPr>
+          <w:rFonts w:ascii="Times New Roman" w:eastAsia="Arial" w:hAnsi="Times New Roman" w:cs="Times New Roman"/>
+          <w:color w:val="000000"/>
+          <w:sz w:val="28"/>
+          <w:szCs w:val="28"/>
+        </w:rPr>
+        <w:t xml:space="preserve"> Пользователь может выбрать операцию, которую будет выполнять программа.</w:t>
+      </w:r>
+      <w:r>
+        <w:rPr>
+          <w:rFonts w:ascii="Times New Roman" w:eastAsia="Arial" w:hAnsi="Times New Roman" w:cs="Times New Roman"/>
+          <w:color w:val="000000"/>
+          <w:sz w:val="28"/>
+          <w:szCs w:val="28"/>
+        </w:rPr>
+        <w:t xml:space="preserve"> </w:t>
+      </w:r>
+      <w:r>
+        <w:rPr>
+          <w:rFonts w:ascii="Times New Roman" w:eastAsia="Arial" w:hAnsi="Times New Roman" w:cs="Times New Roman"/>
+          <w:color w:val="000000"/>
+          <w:sz w:val="28"/>
+          <w:szCs w:val="28"/>
+        </w:rPr>
+        <w:t xml:space="preserve">В консоль выводится информация о завершении шифрования и завершении дешифрования, </w:t>
+      </w:r>
+      <w:r>
+        <w:rPr>
+          <w:rFonts w:ascii="Times New Roman" w:eastAsia="Arial" w:hAnsi="Times New Roman" w:cs="Times New Roman"/>
+          <w:color w:val="000000"/>
+          <w:sz w:val="28"/>
+          <w:szCs w:val="28"/>
+        </w:rPr>
+        <w:t>а также в какие файлы сохраняются данные. Р</w:t>
+      </w:r>
+      <w:r>
+        <w:rPr>
+          <w:rFonts w:ascii="Times New Roman" w:eastAsia="Arial" w:hAnsi="Times New Roman" w:cs="Times New Roman"/>
+          <w:color w:val="000000"/>
+          <w:sz w:val="28"/>
+          <w:szCs w:val="28"/>
+        </w:rPr>
+        <w:t>езультат</w:t>
+      </w:r>
+      <w:r>
+        <w:rPr>
+          <w:rFonts w:ascii="Times New Roman" w:eastAsia="Arial" w:hAnsi="Times New Roman" w:cs="Times New Roman"/>
+          <w:color w:val="000000"/>
+          <w:sz w:val="28"/>
+          <w:szCs w:val="28"/>
+        </w:rPr>
+        <w:t xml:space="preserve"> работы программы</w:t>
+      </w:r>
+      <w:r>
+        <w:rPr>
+          <w:rFonts w:ascii="Times New Roman" w:eastAsia="Arial" w:hAnsi="Times New Roman" w:cs="Times New Roman"/>
+          <w:color w:val="000000"/>
+          <w:sz w:val="28"/>
+          <w:szCs w:val="28"/>
+        </w:rPr>
+        <w:t xml:space="preserve"> представлен на рисунке 3.1.</w:t>
+      </w:r>
+    </w:p>
+    <w:p>
+      <w:pPr>
+        <w:keepLines/>
+        <w:spacing w:after="0" w:line="240" w:lineRule="auto"/>
+        <w:ind w:firstLine="709"/>
+        <w:jc w:val="both"/>
+        <w:rPr>
+          <w:rFonts w:ascii="Times New Roman" w:eastAsia="Arial" w:hAnsi="Times New Roman" w:cs="Times New Roman"/>
+          <w:color w:val="000000"/>
+          <w:sz w:val="28"/>
+          <w:szCs w:val="28"/>
+        </w:rPr>
+      </w:pPr>
+    </w:p>
+    <w:p>
+      <w:pPr>
+        <w:keepLines/>
+        <w:spacing w:after="0" w:line="240" w:lineRule="auto"/>
+        <w:jc w:val="center"/>
+        <w:rPr>
+          <w:rFonts w:ascii="Times New Roman" w:eastAsia="Arial" w:hAnsi="Times New Roman" w:cs="Times New Roman"/>
+          <w:color w:val="000000"/>
+          <w:sz w:val="28"/>
+          <w:szCs w:val="28"/>
+        </w:rPr>
+      </w:pPr>
+      <w:r>
+        <w:rPr>
+          <w:rFonts w:ascii="Times New Roman" w:eastAsia="Arial" w:hAnsi="Times New Roman" w:cs="Times New Roman"/>
+          <w:noProof/>
+          <w:color w:val="000000"/>
+          <w:sz w:val="28"/>
+          <w:szCs w:val="28"/>
+        </w:rPr>
+        <w:drawing>
+          <wp:inline distT="0" distB="0" distL="0" distR="0" wp14:anchorId="32722DC7" wp14:editId="5449B499">
+            <wp:extent cx="5939790" cy="1069340"/>
+            <wp:effectExtent l="0" t="0" r="3810" b="0"/>
+            <wp:docPr id="1" name="Рисунок 1"/>
+            <wp:cNvGraphicFramePr>
+              <a:graphicFrameLocks xmlns:a="http://schemas.openxmlformats.org/drawingml/2006/main" noChangeAspect="1"/>
+            </wp:cNvGraphicFramePr>
+            <a:graphic xmlns:a="http://schemas.openxmlformats.org/drawingml/2006/main">
+              <a:graphicData uri="http://schemas.openxmlformats.org/drawingml/2006/picture">
+                <pic:pic xmlns:pic="http://schemas.openxmlformats.org/drawingml/2006/picture">
+                  <pic:nvPicPr>
+                    <pic:cNvPr id="1" name=""/>
+                    <pic:cNvPicPr/>
+                  </pic:nvPicPr>
+                  <pic:blipFill>
+                    <a:blip r:embed="rId8"/>
+                    <a:stretch>
+                      <a:fillRect/>
+                    </a:stretch>
+                  </pic:blipFill>
+                  <pic:spPr>
+                    <a:xfrm>
+                      <a:off x="0" y="0"/>
                       <a:ext cx="5939790" cy="1069340"/>
                     </a:xfrm>
                     <a:prstGeom prst="rect">
@@ -6669,7 +6893,7 @@
       </w:r>
     </w:p>
     <w:sectPr>
-      <w:footerReference w:type="default" r:id="rId8"/>
+      <w:footerReference w:type="default" r:id="rId9"/>
       <w:pgSz w:w="11906" w:h="16838"/>
       <w:pgMar w:top="1134" w:right="851" w:bottom="1134" w:left="1701" w:header="0" w:footer="652" w:gutter="0"/>
       <w:cols w:space="708"/>
@@ -7205,6 +7429,7 @@
   <w:style w:type="paragraph" w:default="1" w:styleId="a">
     <w:name w:val="Normal"/>
     <w:qFormat/>
+    <w:rsid w:val="00B5221E"/>
   </w:style>
   <w:style w:type="paragraph" w:styleId="1">
     <w:name w:val="heading 1"/>
@@ -7253,6 +7478,7 @@
   <w:style w:type="character" w:default="1" w:styleId="a0">
     <w:name w:val="Default Paragraph Font"/>
     <w:uiPriority w:val="1"/>
+    <w:semiHidden/>
     <w:unhideWhenUsed/>
   </w:style>
   <w:style w:type="table" w:default="1" w:styleId="a1">

</xml_diff>